<commit_message>
CLIENT DOC update 3.1 3.2 3.3
</commit_message>
<xml_diff>
--- a/docs/Diplom-client.docx
+++ b/docs/Diplom-client.docx
@@ -53266,14 +53266,26 @@
         <w:rPr>
           <w:lang w:val="ru-RU"/>
         </w:rPr>
-        <w:t xml:space="preserve"> (атака “понижения версий”) – злоумышленник не может подменить содержимое пакета для понижения версии протокола (при наличии более ранних версий протоколов с подтвержденными уязвимостями это может значить взлом соединения еще до завершения переговоров о сессионном ключе) из-за использования </w:t>
+        <w:t xml:space="preserve"> (атака “понижения версий”) – злоумышленник не может подменить содержимое пакета для понижения версии протокола (при наличии более ранних версий протоколов с подтвержденными уязвимостями это может значить взлом соединения еще до завершения переговоров о сессионн</w:t>
+      </w:r>
+      <w:r>
+        <w:rPr>
+          <w:lang w:val="ru-RU"/>
+        </w:rPr>
+        <w:t xml:space="preserve">ом ключе) из-за использования </w:t>
       </w:r>
       <w:proofErr w:type="spellStart"/>
       <w:r>
         <w:rPr>
           <w:lang w:val="ru-RU"/>
         </w:rPr>
-        <w:t>хеша</w:t>
+        <w:t>хе</w:t>
+      </w:r>
+      <w:r>
+        <w:rPr>
+          <w:lang w:val="ru-RU"/>
+        </w:rPr>
+        <w:t>ша</w:t>
       </w:r>
       <w:proofErr w:type="spellEnd"/>
       <w:r>
@@ -53499,7 +53511,770 @@
         <w:rPr>
           <w:lang w:val="ru-RU"/>
         </w:rPr>
-        <w:t>/*ФЛОУ КЛИЕНТА*/</w:t>
+        <w:t>Предполагаемый поток действий клиента:</w:t>
+      </w:r>
+    </w:p>
+    <w:p>
+      <w:pPr>
+        <w:pStyle w:val="Diplom"/>
+        <w:numPr>
+          <w:ilvl w:val="0"/>
+          <w:numId w:val="39"/>
+        </w:numPr>
+        <w:rPr>
+          <w:lang w:val="ru-RU"/>
+        </w:rPr>
+      </w:pPr>
+      <w:r>
+        <w:rPr>
+          <w:lang w:val="ru-RU"/>
+        </w:rPr>
+        <w:t>Настройка соединения (</w:t>
+      </w:r>
+      <w:r>
+        <w:t>IP</w:t>
+      </w:r>
+      <w:r>
+        <w:rPr>
+          <w:lang w:val="ru-RU"/>
+        </w:rPr>
+        <w:t xml:space="preserve"> </w:t>
+      </w:r>
+      <w:r>
+        <w:rPr>
+          <w:lang w:val="ru-RU"/>
+        </w:rPr>
+        <w:t>адрес и порт сервера).</w:t>
+      </w:r>
+    </w:p>
+    <w:p>
+      <w:pPr>
+        <w:pStyle w:val="Diplom"/>
+        <w:numPr>
+          <w:ilvl w:val="0"/>
+          <w:numId w:val="39"/>
+        </w:numPr>
+        <w:rPr>
+          <w:lang w:val="ru-RU"/>
+        </w:rPr>
+      </w:pPr>
+      <w:r>
+        <w:rPr>
+          <w:lang w:val="ru-RU"/>
+        </w:rPr>
+        <w:t>Установление безопасного соединения.</w:t>
+      </w:r>
+    </w:p>
+    <w:p>
+      <w:pPr>
+        <w:pStyle w:val="Diplom"/>
+        <w:numPr>
+          <w:ilvl w:val="0"/>
+          <w:numId w:val="39"/>
+        </w:numPr>
+        <w:rPr>
+          <w:lang w:val="ru-RU"/>
+        </w:rPr>
+      </w:pPr>
+      <w:r>
+        <w:rPr>
+          <w:lang w:val="ru-RU"/>
+        </w:rPr>
+        <w:t>Логин в систему.</w:t>
+      </w:r>
+    </w:p>
+    <w:p>
+      <w:pPr>
+        <w:pStyle w:val="Diplom"/>
+        <w:numPr>
+          <w:ilvl w:val="0"/>
+          <w:numId w:val="39"/>
+        </w:numPr>
+        <w:rPr>
+          <w:lang w:val="ru-RU"/>
+        </w:rPr>
+      </w:pPr>
+      <w:r>
+        <w:rPr>
+          <w:lang w:val="ru-RU"/>
+        </w:rPr>
+        <w:t>Операции со счетом.</w:t>
+      </w:r>
+    </w:p>
+    <w:p>
+      <w:pPr>
+        <w:pStyle w:val="Diplom"/>
+        <w:numPr>
+          <w:ilvl w:val="0"/>
+          <w:numId w:val="39"/>
+        </w:numPr>
+        <w:rPr>
+          <w:lang w:val="ru-RU"/>
+        </w:rPr>
+      </w:pPr>
+      <w:r>
+        <w:rPr>
+          <w:lang w:val="ru-RU"/>
+        </w:rPr>
+        <w:t>Выход из системы.</w:t>
+      </w:r>
+    </w:p>
+    <w:p>
+      <w:pPr>
+        <w:pStyle w:val="Diplom"/>
+        <w:rPr>
+          <w:lang w:val="ru-RU"/>
+        </w:rPr>
+      </w:pPr>
+      <w:r>
+        <w:rPr>
+          <w:lang w:val="ru-RU"/>
+        </w:rPr>
+        <w:t>Команды клиента для общения на уровне банковского приложения:</w:t>
+      </w:r>
+    </w:p>
+    <w:p>
+      <w:pPr>
+        <w:pStyle w:val="Diplom"/>
+        <w:numPr>
+          <w:ilvl w:val="0"/>
+          <w:numId w:val="35"/>
+        </w:numPr>
+        <w:rPr>
+          <w:lang w:val="ru-RU"/>
+        </w:rPr>
+      </w:pPr>
+      <w:proofErr w:type="gramStart"/>
+      <w:r>
+        <w:t>login</w:t>
+      </w:r>
+      <w:proofErr w:type="gramEnd"/>
+      <w:r>
+        <w:rPr>
+          <w:lang w:val="ru-RU"/>
+        </w:rPr>
+        <w:t xml:space="preserve"> &lt;</w:t>
+      </w:r>
+      <w:r>
+        <w:t>username</w:t>
+      </w:r>
+      <w:r>
+        <w:rPr>
+          <w:lang w:val="ru-RU"/>
+        </w:rPr>
+        <w:t>&gt; &lt;</w:t>
+      </w:r>
+      <w:r>
+        <w:t>password</w:t>
+      </w:r>
+      <w:r>
+        <w:rPr>
+          <w:lang w:val="ru-RU"/>
+        </w:rPr>
+        <w:t xml:space="preserve">&gt;; - </w:t>
+      </w:r>
+      <w:r>
+        <w:rPr>
+          <w:lang w:val="ru-RU"/>
+        </w:rPr>
+        <w:t>сообщение от клиента для входа пользователя в систему.</w:t>
+      </w:r>
+    </w:p>
+    <w:p>
+      <w:pPr>
+        <w:pStyle w:val="Diplom"/>
+        <w:numPr>
+          <w:ilvl w:val="0"/>
+          <w:numId w:val="35"/>
+        </w:numPr>
+        <w:rPr>
+          <w:lang w:val="ru-RU"/>
+        </w:rPr>
+      </w:pPr>
+      <w:proofErr w:type="gramStart"/>
+      <w:r>
+        <w:t>balance</w:t>
+      </w:r>
+      <w:proofErr w:type="gramEnd"/>
+      <w:r>
+        <w:rPr>
+          <w:lang w:val="ru-RU"/>
+        </w:rPr>
+        <w:t xml:space="preserve"> </w:t>
+      </w:r>
+      <w:r>
+        <w:t>alter</w:t>
+      </w:r>
+      <w:r>
+        <w:rPr>
+          <w:lang w:val="ru-RU"/>
+        </w:rPr>
+        <w:t xml:space="preserve"> [+-][</w:t>
+      </w:r>
+      <w:r>
+        <w:t>number</w:t>
+      </w:r>
+      <w:r>
+        <w:rPr>
+          <w:lang w:val="ru-RU"/>
+        </w:rPr>
+        <w:t>]</w:t>
+      </w:r>
+      <w:r>
+        <w:rPr>
+          <w:lang w:val="ru-RU"/>
+        </w:rPr>
+        <w:t>;</w:t>
+      </w:r>
+      <w:r>
+        <w:rPr>
+          <w:lang w:val="ru-RU"/>
+        </w:rPr>
+        <w:t xml:space="preserve"> – сообщение от клиента для пополнения/снятия со счета. </w:t>
+      </w:r>
+      <w:proofErr w:type="gramStart"/>
+      <w:r>
+        <w:t>balance</w:t>
+      </w:r>
+      <w:proofErr w:type="gramEnd"/>
+      <w:r>
+        <w:rPr>
+          <w:lang w:val="ru-RU"/>
+        </w:rPr>
+        <w:t xml:space="preserve"> </w:t>
+      </w:r>
+      <w:r>
+        <w:t>alter</w:t>
+      </w:r>
+      <w:r>
+        <w:rPr>
+          <w:lang w:val="ru-RU"/>
+        </w:rPr>
+        <w:t xml:space="preserve"> 0 – </w:t>
+      </w:r>
+      <w:r>
+        <w:rPr>
+          <w:lang w:val="ru-RU"/>
+        </w:rPr>
+        <w:t>получение количества денег на счету.</w:t>
+      </w:r>
+    </w:p>
+    <w:p>
+      <w:pPr>
+        <w:pStyle w:val="Diplom"/>
+        <w:numPr>
+          <w:ilvl w:val="0"/>
+          <w:numId w:val="35"/>
+        </w:numPr>
+        <w:rPr>
+          <w:lang w:val="ru-RU"/>
+        </w:rPr>
+      </w:pPr>
+      <w:proofErr w:type="gramStart"/>
+      <w:r>
+        <w:t>disconnect</w:t>
+      </w:r>
+      <w:proofErr w:type="gramEnd"/>
+      <w:r>
+        <w:rPr>
+          <w:lang w:val="ru-RU"/>
+        </w:rPr>
+        <w:t>;</w:t>
+      </w:r>
+      <w:r>
+        <w:rPr>
+          <w:lang w:val="ru-RU"/>
+        </w:rPr>
+        <w:t xml:space="preserve"> – </w:t>
+      </w:r>
+      <w:r>
+        <w:rPr>
+          <w:lang w:val="ru-RU"/>
+        </w:rPr>
+        <w:t>сообщение завершение безопасного соединения.</w:t>
+      </w:r>
+    </w:p>
+    <w:p>
+      <w:pPr>
+        <w:pStyle w:val="Diplom"/>
+        <w:rPr>
+          <w:lang w:val="ru-RU"/>
+        </w:rPr>
+      </w:pPr>
+      <w:r>
+        <w:rPr>
+          <w:lang w:val="ru-RU"/>
+        </w:rPr>
+        <w:t>Команды сервера для общения на уровне банковского приложения:</w:t>
+      </w:r>
+    </w:p>
+    <w:p>
+      <w:pPr>
+        <w:pStyle w:val="Diplom"/>
+        <w:numPr>
+          <w:ilvl w:val="0"/>
+          <w:numId w:val="36"/>
+        </w:numPr>
+        <w:rPr>
+          <w:lang w:val="ru-RU"/>
+        </w:rPr>
+      </w:pPr>
+      <w:r>
+        <w:t>login</w:t>
+      </w:r>
+      <w:r>
+        <w:rPr>
+          <w:lang w:val="ru-RU"/>
+        </w:rPr>
+        <w:t>: -</w:t>
+      </w:r>
+      <w:r>
+        <w:rPr>
+          <w:lang w:val="ru-RU"/>
+        </w:rPr>
+        <w:t xml:space="preserve"> предложение клиенту прислать логин и пароль</w:t>
+      </w:r>
+    </w:p>
+    <w:p>
+      <w:pPr>
+        <w:pStyle w:val="Diplom"/>
+        <w:numPr>
+          <w:ilvl w:val="0"/>
+          <w:numId w:val="36"/>
+        </w:numPr>
+        <w:rPr>
+          <w:lang w:val="ru-RU"/>
+        </w:rPr>
+      </w:pPr>
+      <w:r>
+        <w:t xml:space="preserve">command: </w:t>
+      </w:r>
+      <w:r>
+        <w:rPr>
+          <w:lang w:val="ru-RU"/>
+        </w:rPr>
+        <w:t>- предложение клиенту прислать команду</w:t>
+      </w:r>
+    </w:p>
+    <w:p>
+      <w:pPr>
+        <w:pStyle w:val="Diplom"/>
+        <w:numPr>
+          <w:ilvl w:val="0"/>
+          <w:numId w:val="36"/>
+        </w:numPr>
+        <w:rPr>
+          <w:lang w:val="ru-RU"/>
+        </w:rPr>
+      </w:pPr>
+      <w:proofErr w:type="gramStart"/>
+      <w:r>
+        <w:t>code</w:t>
+      </w:r>
+      <w:proofErr w:type="gramEnd"/>
+      <w:r>
+        <w:rPr>
+          <w:lang w:val="ru-RU"/>
+        </w:rPr>
+        <w:t xml:space="preserve"> [</w:t>
+      </w:r>
+      <w:r>
+        <w:rPr>
+          <w:lang w:val="ru-RU"/>
+        </w:rPr>
+        <w:t>число</w:t>
+      </w:r>
+      <w:r>
+        <w:rPr>
+          <w:lang w:val="ru-RU"/>
+        </w:rPr>
+        <w:t>] [</w:t>
+      </w:r>
+      <w:r>
+        <w:t>data</w:t>
+      </w:r>
+      <w:r>
+        <w:rPr>
+          <w:lang w:val="ru-RU"/>
+        </w:rPr>
+        <w:t xml:space="preserve">];– </w:t>
+      </w:r>
+      <w:r>
+        <w:rPr>
+          <w:lang w:val="ru-RU"/>
+        </w:rPr>
+        <w:t xml:space="preserve">код ответа на запрос клиента. Код 0 – запрос прошел успешно. Код 1 – ошибка. </w:t>
+      </w:r>
+      <w:r>
+        <w:t>data</w:t>
+      </w:r>
+      <w:r>
+        <w:rPr>
+          <w:lang w:val="ru-RU"/>
+        </w:rPr>
+        <w:t xml:space="preserve"> – </w:t>
+      </w:r>
+      <w:r>
+        <w:rPr>
+          <w:lang w:val="ru-RU"/>
+        </w:rPr>
+        <w:t>причина в случае ошибки или состояние счета в случае просьбы на изменение/получение баланса.</w:t>
+      </w:r>
+    </w:p>
+    <w:p>
+      <w:pPr>
+        <w:pStyle w:val="Diplom"/>
+        <w:ind w:left="927" w:firstLine="0"/>
+        <w:rPr>
+          <w:lang w:val="ru-RU"/>
+        </w:rPr>
+      </w:pPr>
+      <w:r>
+        <w:rPr>
+          <w:lang w:val="ru-RU"/>
+        </w:rPr>
+        <w:t>Пример взаимодействия Клиента</w:t>
+      </w:r>
+      <w:r>
+        <w:rPr>
+          <w:lang w:val="ru-RU"/>
+        </w:rPr>
+        <w:t>(</w:t>
+      </w:r>
+      <w:r>
+        <w:t>C</w:t>
+      </w:r>
+      <w:r>
+        <w:rPr>
+          <w:lang w:val="ru-RU"/>
+        </w:rPr>
+        <w:t xml:space="preserve">) </w:t>
+      </w:r>
+      <w:r>
+        <w:rPr>
+          <w:lang w:val="ru-RU"/>
+        </w:rPr>
+        <w:t>и Сервера(</w:t>
+      </w:r>
+      <w:r>
+        <w:t>S</w:t>
+      </w:r>
+      <w:r>
+        <w:rPr>
+          <w:lang w:val="ru-RU"/>
+        </w:rPr>
+        <w:t>)</w:t>
+      </w:r>
+      <w:r>
+        <w:rPr>
+          <w:lang w:val="ru-RU"/>
+        </w:rPr>
+        <w:t>, комментарии обозначены двойными слешами(//):</w:t>
+      </w:r>
+    </w:p>
+    <w:p>
+      <w:pPr>
+        <w:pStyle w:val="Diplom"/>
+        <w:numPr>
+          <w:ilvl w:val="0"/>
+          <w:numId w:val="38"/>
+        </w:numPr>
+        <w:rPr>
+          <w:lang w:val="ru-RU"/>
+        </w:rPr>
+      </w:pPr>
+      <w:r>
+        <w:t xml:space="preserve">C: login gear </w:t>
+      </w:r>
+      <w:proofErr w:type="spellStart"/>
+      <w:r>
+        <w:t>pwdpwd</w:t>
+      </w:r>
+      <w:proofErr w:type="spellEnd"/>
+      <w:r>
+        <w:t>;</w:t>
+      </w:r>
+    </w:p>
+    <w:p>
+      <w:pPr>
+        <w:pStyle w:val="Diplom"/>
+        <w:numPr>
+          <w:ilvl w:val="0"/>
+          <w:numId w:val="38"/>
+        </w:numPr>
+        <w:rPr>
+          <w:lang w:val="ru-RU"/>
+        </w:rPr>
+      </w:pPr>
+      <w:r>
+        <w:t>S: code 0;</w:t>
+      </w:r>
+    </w:p>
+    <w:p>
+      <w:pPr>
+        <w:pStyle w:val="Diplom"/>
+        <w:numPr>
+          <w:ilvl w:val="0"/>
+          <w:numId w:val="38"/>
+        </w:numPr>
+        <w:rPr>
+          <w:lang w:val="ru-RU"/>
+        </w:rPr>
+      </w:pPr>
+      <w:r>
+        <w:lastRenderedPageBreak/>
+        <w:t>S: command:</w:t>
+      </w:r>
+    </w:p>
+    <w:p>
+      <w:pPr>
+        <w:pStyle w:val="Diplom"/>
+        <w:numPr>
+          <w:ilvl w:val="0"/>
+          <w:numId w:val="38"/>
+        </w:numPr>
+        <w:rPr>
+          <w:lang w:val="ru-RU"/>
+        </w:rPr>
+      </w:pPr>
+      <w:r>
+        <w:t>C</w:t>
+      </w:r>
+      <w:r>
+        <w:rPr>
+          <w:lang w:val="ru-RU"/>
+        </w:rPr>
+        <w:t xml:space="preserve">: </w:t>
+      </w:r>
+      <w:r>
+        <w:t>balance</w:t>
+      </w:r>
+      <w:r>
+        <w:rPr>
+          <w:lang w:val="ru-RU"/>
+        </w:rPr>
+        <w:t xml:space="preserve"> </w:t>
+      </w:r>
+      <w:r>
+        <w:t>alter</w:t>
+      </w:r>
+      <w:r>
+        <w:rPr>
+          <w:lang w:val="ru-RU"/>
+        </w:rPr>
+        <w:t xml:space="preserve"> 0;</w:t>
+      </w:r>
+      <w:r>
+        <w:rPr>
+          <w:lang w:val="ru-RU"/>
+        </w:rPr>
+        <w:t xml:space="preserve"> // получение состояния счета.</w:t>
+      </w:r>
+    </w:p>
+    <w:p>
+      <w:pPr>
+        <w:pStyle w:val="Diplom"/>
+        <w:numPr>
+          <w:ilvl w:val="0"/>
+          <w:numId w:val="38"/>
+        </w:numPr>
+        <w:rPr>
+          <w:lang w:val="ru-RU"/>
+        </w:rPr>
+      </w:pPr>
+      <w:r>
+        <w:t>S</w:t>
+      </w:r>
+      <w:r>
+        <w:rPr>
+          <w:lang w:val="ru-RU"/>
+        </w:rPr>
+        <w:t xml:space="preserve">: </w:t>
+      </w:r>
+      <w:r>
+        <w:t>code</w:t>
+      </w:r>
+      <w:r>
+        <w:rPr>
+          <w:lang w:val="ru-RU"/>
+        </w:rPr>
+        <w:t xml:space="preserve"> 0</w:t>
+      </w:r>
+      <w:r>
+        <w:t> </w:t>
+      </w:r>
+      <w:r>
+        <w:rPr>
+          <w:lang w:val="ru-RU"/>
+        </w:rPr>
+        <w:t>101;</w:t>
+      </w:r>
+      <w:r>
+        <w:rPr>
+          <w:lang w:val="ru-RU"/>
+        </w:rPr>
+        <w:t xml:space="preserve"> // 101 денежная единица на счету.</w:t>
+      </w:r>
+    </w:p>
+    <w:p>
+      <w:pPr>
+        <w:pStyle w:val="Diplom"/>
+        <w:numPr>
+          <w:ilvl w:val="0"/>
+          <w:numId w:val="38"/>
+        </w:numPr>
+        <w:rPr>
+          <w:lang w:val="ru-RU"/>
+        </w:rPr>
+      </w:pPr>
+      <w:r>
+        <w:t>C</w:t>
+      </w:r>
+      <w:r>
+        <w:rPr>
+          <w:lang w:val="ru-RU"/>
+        </w:rPr>
+        <w:t xml:space="preserve">: </w:t>
+      </w:r>
+      <w:r>
+        <w:t>balance</w:t>
+      </w:r>
+      <w:r>
+        <w:rPr>
+          <w:lang w:val="ru-RU"/>
+        </w:rPr>
+        <w:t xml:space="preserve"> </w:t>
+      </w:r>
+      <w:r>
+        <w:t>alter</w:t>
+      </w:r>
+      <w:r>
+        <w:rPr>
+          <w:lang w:val="ru-RU"/>
+        </w:rPr>
+        <w:t xml:space="preserve"> -100;</w:t>
+      </w:r>
+      <w:r>
+        <w:rPr>
+          <w:lang w:val="ru-RU"/>
+        </w:rPr>
+        <w:t xml:space="preserve"> //снять 100 денежных единиц со счета.</w:t>
+      </w:r>
+    </w:p>
+    <w:p>
+      <w:pPr>
+        <w:pStyle w:val="Diplom"/>
+        <w:numPr>
+          <w:ilvl w:val="0"/>
+          <w:numId w:val="38"/>
+        </w:numPr>
+        <w:rPr>
+          <w:lang w:val="ru-RU"/>
+        </w:rPr>
+      </w:pPr>
+      <w:r>
+        <w:t>S</w:t>
+      </w:r>
+      <w:r>
+        <w:rPr>
+          <w:lang w:val="ru-RU"/>
+        </w:rPr>
+        <w:t xml:space="preserve">: </w:t>
+      </w:r>
+      <w:r>
+        <w:t>code</w:t>
+      </w:r>
+      <w:r>
+        <w:rPr>
+          <w:lang w:val="ru-RU"/>
+        </w:rPr>
+        <w:t xml:space="preserve"> 0 1</w:t>
+      </w:r>
+      <w:proofErr w:type="gramStart"/>
+      <w:r>
+        <w:rPr>
+          <w:lang w:val="ru-RU"/>
+        </w:rPr>
+        <w:t>;</w:t>
+      </w:r>
+      <w:r>
+        <w:rPr>
+          <w:lang w:val="ru-RU"/>
+        </w:rPr>
+        <w:t>/</w:t>
+      </w:r>
+      <w:proofErr w:type="gramEnd"/>
+      <w:r>
+        <w:rPr>
+          <w:lang w:val="ru-RU"/>
+        </w:rPr>
+        <w:t>/ осталась одна денежная единица на счету.</w:t>
+      </w:r>
+    </w:p>
+    <w:p>
+      <w:pPr>
+        <w:pStyle w:val="Diplom"/>
+        <w:numPr>
+          <w:ilvl w:val="0"/>
+          <w:numId w:val="38"/>
+        </w:numPr>
+        <w:rPr>
+          <w:lang w:val="ru-RU"/>
+        </w:rPr>
+      </w:pPr>
+      <w:r>
+        <w:t>C: balance alter -20;</w:t>
+      </w:r>
+    </w:p>
+    <w:p>
+      <w:pPr>
+        <w:pStyle w:val="Diplom"/>
+        <w:numPr>
+          <w:ilvl w:val="0"/>
+          <w:numId w:val="38"/>
+        </w:numPr>
+        <w:rPr>
+          <w:lang w:val="ru-RU"/>
+        </w:rPr>
+      </w:pPr>
+      <w:r>
+        <w:t>S</w:t>
+      </w:r>
+      <w:r>
+        <w:rPr>
+          <w:lang w:val="ru-RU"/>
+        </w:rPr>
+        <w:t xml:space="preserve">: </w:t>
+      </w:r>
+      <w:r>
+        <w:t>code</w:t>
+      </w:r>
+      <w:r>
+        <w:rPr>
+          <w:lang w:val="ru-RU"/>
+        </w:rPr>
+        <w:t xml:space="preserve"> 1 </w:t>
+      </w:r>
+      <w:r>
+        <w:rPr>
+          <w:lang w:val="ru-RU"/>
+        </w:rPr>
+        <w:t>недостаточно денег для операции на счету.</w:t>
+      </w:r>
+    </w:p>
+    <w:p>
+      <w:pPr>
+        <w:pStyle w:val="Diplom"/>
+        <w:numPr>
+          <w:ilvl w:val="0"/>
+          <w:numId w:val="38"/>
+        </w:numPr>
+        <w:rPr>
+          <w:lang w:val="ru-RU"/>
+        </w:rPr>
+      </w:pPr>
+      <w:r>
+        <w:t>C: disconnect;</w:t>
       </w:r>
     </w:p>
     <w:p>
@@ -53781,6 +54556,34 @@
     </w:p>
     <w:p>
       <w:pPr>
+        <w:pStyle w:val="2"/>
+        <w:rPr>
+          <w:lang w:val="ru-RU"/>
+        </w:rPr>
+      </w:pPr>
+      <w:bookmarkStart w:id="83" w:name="_Toc390460725"/>
+      <w:r>
+        <w:rPr>
+          <w:lang w:val="ru-RU"/>
+        </w:rPr>
+        <w:t>3.2.</w:t>
+      </w:r>
+      <w:r>
+        <w:rPr>
+          <w:lang w:val="ru-RU"/>
+        </w:rPr>
+        <w:t xml:space="preserve"> </w:t>
+      </w:r>
+      <w:r>
+        <w:rPr>
+          <w:lang w:val="ru-RU"/>
+        </w:rPr>
+        <w:t>Разработка клиентского приложения</w:t>
+      </w:r>
+      <w:bookmarkEnd w:id="83"/>
+    </w:p>
+    <w:p>
+      <w:pPr>
         <w:pStyle w:val="Diplom"/>
         <w:rPr>
           <w:lang w:val="ru-RU"/>
@@ -53790,7 +54593,190 @@
         <w:rPr>
           <w:lang w:val="ru-RU"/>
         </w:rPr>
-        <w:t>Общение клиента с сервером будет состоять из нескольких команд:</w:t>
+        <w:t>Первой стадией разработки клиентского приложения является написание сво</w:t>
+      </w:r>
+      <w:r>
+        <w:rPr>
+          <w:lang w:val="ru-RU"/>
+        </w:rPr>
+        <w:t>е</w:t>
+      </w:r>
+      <w:r>
+        <w:rPr>
+          <w:lang w:val="ru-RU"/>
+        </w:rPr>
+        <w:t xml:space="preserve">й оболочки над библиотекой </w:t>
+      </w:r>
+      <w:r>
+        <w:t>Crypto</w:t>
+      </w:r>
+      <w:r>
+        <w:rPr>
+          <w:lang w:val="ru-RU"/>
+        </w:rPr>
+        <w:t>++</w:t>
+      </w:r>
+      <w:r>
+        <w:rPr>
+          <w:lang w:val="ru-RU"/>
+        </w:rPr>
+        <w:t xml:space="preserve"> и ее тестирование. Это нужно для того, чтобы исключить прямое обращение</w:t>
+      </w:r>
+      <w:r>
+        <w:rPr>
+          <w:lang w:val="ru-RU"/>
+        </w:rPr>
+        <w:t xml:space="preserve"> </w:t>
+      </w:r>
+      <w:r>
+        <w:rPr>
+          <w:lang w:val="ru-RU"/>
+        </w:rPr>
+        <w:t xml:space="preserve">клиента к библиотеке </w:t>
+      </w:r>
+      <w:r>
+        <w:t>Crypto</w:t>
+      </w:r>
+      <w:r>
+        <w:rPr>
+          <w:lang w:val="ru-RU"/>
+        </w:rPr>
+        <w:t>++</w:t>
+      </w:r>
+      <w:r>
+        <w:rPr>
+          <w:lang w:val="ru-RU"/>
+        </w:rPr>
+        <w:t xml:space="preserve"> и локализовать будущие проблемы с </w:t>
+      </w:r>
+      <w:r>
+        <w:t>Crypto</w:t>
+      </w:r>
+      <w:r>
+        <w:rPr>
+          <w:lang w:val="ru-RU"/>
+        </w:rPr>
+        <w:t xml:space="preserve">++ </w:t>
+      </w:r>
+      <w:r>
+        <w:rPr>
+          <w:lang w:val="ru-RU"/>
+        </w:rPr>
+        <w:t>в оболочке.</w:t>
+      </w:r>
+      <w:r>
+        <w:rPr>
+          <w:lang w:val="ru-RU"/>
+        </w:rPr>
+        <w:t xml:space="preserve"> В своей работе я создал оболочки на нужные нам для создания соединения </w:t>
+      </w:r>
+      <w:proofErr w:type="spellStart"/>
+      <w:r>
+        <w:rPr>
+          <w:lang w:val="ru-RU"/>
+        </w:rPr>
+        <w:t>криптоалгоритмы</w:t>
+      </w:r>
+      <w:proofErr w:type="spellEnd"/>
+      <w:r>
+        <w:rPr>
+          <w:lang w:val="ru-RU"/>
+        </w:rPr>
+        <w:t xml:space="preserve">: </w:t>
+      </w:r>
+      <w:r>
+        <w:t>SHA</w:t>
+      </w:r>
+      <w:r>
+        <w:rPr>
+          <w:lang w:val="ru-RU"/>
+        </w:rPr>
+        <w:t xml:space="preserve">-256, </w:t>
+      </w:r>
+      <w:r>
+        <w:t>HMAC</w:t>
+      </w:r>
+      <w:r>
+        <w:rPr>
+          <w:lang w:val="ru-RU"/>
+        </w:rPr>
+        <w:t>-</w:t>
+      </w:r>
+      <w:r>
+        <w:t>SHA</w:t>
+      </w:r>
+      <w:r>
+        <w:rPr>
+          <w:lang w:val="ru-RU"/>
+        </w:rPr>
+        <w:t xml:space="preserve">256, </w:t>
+      </w:r>
+      <w:r>
+        <w:t>RSA</w:t>
+      </w:r>
+      <w:r>
+        <w:rPr>
+          <w:lang w:val="ru-RU"/>
+        </w:rPr>
+        <w:t xml:space="preserve">-2048, </w:t>
+      </w:r>
+      <w:proofErr w:type="spellStart"/>
+      <w:r>
+        <w:t>Diffie</w:t>
+      </w:r>
+      <w:proofErr w:type="spellEnd"/>
+      <w:r>
+        <w:rPr>
+          <w:lang w:val="ru-RU"/>
+        </w:rPr>
+        <w:t>-</w:t>
+      </w:r>
+      <w:r>
+        <w:t>Hellman</w:t>
+      </w:r>
+      <w:r>
+        <w:rPr>
+          <w:lang w:val="ru-RU"/>
+        </w:rPr>
+        <w:t xml:space="preserve">-2048, </w:t>
+      </w:r>
+      <w:r>
+        <w:t>AES</w:t>
+      </w:r>
+      <w:r>
+        <w:rPr>
+          <w:lang w:val="ru-RU"/>
+        </w:rPr>
+        <w:t xml:space="preserve">-256. </w:t>
+      </w:r>
+      <w:r>
+        <w:rPr>
+          <w:lang w:val="ru-RU"/>
+        </w:rPr>
+        <w:t xml:space="preserve">Разделил их на 4 класса, и каждый из них был протестирован с помощью юнит-тестов </w:t>
+      </w:r>
+      <w:r>
+        <w:t>QT</w:t>
+      </w:r>
+      <w:r>
+        <w:rPr>
+          <w:lang w:val="ru-RU"/>
+        </w:rPr>
+        <w:t>, т.к. нежелательно полностью доверять стороннему коду.</w:t>
+      </w:r>
+    </w:p>
+    <w:p>
+      <w:pPr>
+        <w:pStyle w:val="Diplom"/>
+        <w:rPr>
+          <w:lang w:val="ru-RU"/>
+        </w:rPr>
+      </w:pPr>
+      <w:r>
+        <w:rPr>
+          <w:lang w:val="ru-RU"/>
+        </w:rPr>
+        <w:t>Краткий список тестов:</w:t>
       </w:r>
     </w:p>
     <w:p>
@@ -53798,46 +54784,18 @@
         <w:pStyle w:val="Diplom"/>
         <w:numPr>
           <w:ilvl w:val="0"/>
-          <w:numId w:val="35"/>
+          <w:numId w:val="40"/>
         </w:numPr>
         <w:rPr>
           <w:lang w:val="ru-RU"/>
         </w:rPr>
       </w:pPr>
-      <w:proofErr w:type="gramStart"/>
-      <w:r>
-        <w:t>login</w:t>
-      </w:r>
-      <w:proofErr w:type="gramEnd"/>
-      <w:r>
-        <w:rPr>
-          <w:lang w:val="ru-RU"/>
-        </w:rPr>
-        <w:t xml:space="preserve"> &lt;</w:t>
-      </w:r>
-      <w:r>
-        <w:t>username</w:t>
-      </w:r>
-      <w:r>
-        <w:rPr>
-          <w:lang w:val="ru-RU"/>
-        </w:rPr>
-        <w:t>&gt; &lt;</w:t>
-      </w:r>
-      <w:r>
-        <w:t>password</w:t>
-      </w:r>
-      <w:r>
-        <w:rPr>
-          <w:lang w:val="ru-RU"/>
-        </w:rPr>
-        <w:t xml:space="preserve">&gt;; - </w:t>
-      </w:r>
-      <w:r>
-        <w:rPr>
-          <w:lang w:val="ru-RU"/>
-        </w:rPr>
-        <w:t>сообщение для входа пользователя в систему.</w:t>
+      <w:r>
+        <w:rPr>
+          <w:lang w:val="ru-RU"/>
+        </w:rPr>
+        <w:lastRenderedPageBreak/>
+        <w:t>Шифрованное сообщение отличается от оригинального.</w:t>
       </w:r>
     </w:p>
     <w:p>
@@ -53845,37 +54803,29 @@
         <w:pStyle w:val="Diplom"/>
         <w:numPr>
           <w:ilvl w:val="0"/>
-          <w:numId w:val="35"/>
+          <w:numId w:val="40"/>
         </w:numPr>
         <w:rPr>
           <w:lang w:val="ru-RU"/>
         </w:rPr>
       </w:pPr>
-      <w:proofErr w:type="gramStart"/>
-      <w:r>
-        <w:t>balance</w:t>
-      </w:r>
-      <w:proofErr w:type="gramEnd"/>
-      <w:r>
-        <w:rPr>
-          <w:lang w:val="ru-RU"/>
-        </w:rPr>
-        <w:t xml:space="preserve"> </w:t>
-      </w:r>
-      <w:r>
-        <w:t>get</w:t>
-      </w:r>
-      <w:r>
-        <w:rPr>
-          <w:lang w:val="ru-RU"/>
-        </w:rPr>
-        <w:t xml:space="preserve"> – </w:t>
-      </w:r>
-      <w:r>
-        <w:rPr>
-          <w:lang w:val="ru-RU"/>
-        </w:rPr>
-        <w:t>сообщение для получения состояния счета.</w:t>
+      <w:r>
+        <w:rPr>
+          <w:lang w:val="ru-RU"/>
+        </w:rPr>
+        <w:t xml:space="preserve">Восстановленное сообщение </w:t>
+      </w:r>
+      <w:r>
+        <w:rPr>
+          <w:lang w:val="ru-RU"/>
+        </w:rPr>
+        <w:t>аналогично оригинальному</w:t>
+      </w:r>
+      <w:r>
+        <w:rPr>
+          <w:lang w:val="ru-RU"/>
+        </w:rPr>
+        <w:t>.</w:t>
       </w:r>
     </w:p>
     <w:p>
@@ -53883,46 +54833,25 @@
         <w:pStyle w:val="Diplom"/>
         <w:numPr>
           <w:ilvl w:val="0"/>
-          <w:numId w:val="35"/>
+          <w:numId w:val="40"/>
         </w:numPr>
         <w:rPr>
           <w:lang w:val="ru-RU"/>
         </w:rPr>
       </w:pPr>
-      <w:proofErr w:type="gramStart"/>
-      <w:r>
-        <w:t>balance</w:t>
-      </w:r>
-      <w:proofErr w:type="gramEnd"/>
-      <w:r>
-        <w:rPr>
-          <w:lang w:val="ru-RU"/>
-        </w:rPr>
-        <w:t xml:space="preserve"> </w:t>
-      </w:r>
-      <w:r>
-        <w:t>alter</w:t>
-      </w:r>
-      <w:r>
-        <w:rPr>
-          <w:lang w:val="ru-RU"/>
-        </w:rPr>
-        <w:t xml:space="preserve"> [+-][</w:t>
-      </w:r>
-      <w:r>
-        <w:t>number</w:t>
-      </w:r>
-      <w:r>
-        <w:rPr>
-          <w:lang w:val="ru-RU"/>
-        </w:rPr>
-        <w:t>]</w:t>
-      </w:r>
-      <w:r>
-        <w:rPr>
-          <w:lang w:val="ru-RU"/>
-        </w:rPr>
-        <w:t xml:space="preserve"> – сообщение для пополнения/снятия со счета.</w:t>
+      <w:proofErr w:type="spellStart"/>
+      <w:r>
+        <w:rPr>
+          <w:lang w:val="ru-RU"/>
+        </w:rPr>
+        <w:t>Хеш</w:t>
+      </w:r>
+      <w:proofErr w:type="spellEnd"/>
+      <w:r>
+        <w:rPr>
+          <w:lang w:val="ru-RU"/>
+        </w:rPr>
+        <w:t>, шифрование, общий секрет от разных входных данных – разный.</w:t>
       </w:r>
     </w:p>
     <w:p>
@@ -53930,28 +54859,31 @@
         <w:pStyle w:val="Diplom"/>
         <w:numPr>
           <w:ilvl w:val="0"/>
-          <w:numId w:val="35"/>
+          <w:numId w:val="40"/>
         </w:numPr>
         <w:rPr>
           <w:lang w:val="ru-RU"/>
         </w:rPr>
       </w:pPr>
-      <w:proofErr w:type="gramStart"/>
-      <w:r>
-        <w:t>logout</w:t>
-      </w:r>
-      <w:proofErr w:type="gramEnd"/>
-      <w:r>
-        <w:rPr>
-          <w:lang w:val="ru-RU"/>
-        </w:rPr>
-        <w:t xml:space="preserve"> – </w:t>
-      </w:r>
-      <w:r>
-        <w:rPr>
-          <w:lang w:val="ru-RU"/>
-        </w:rPr>
-        <w:t>сообщение для выхода пользователя из системы.</w:t>
+      <w:r>
+        <w:rPr>
+          <w:lang w:val="ru-RU"/>
+        </w:rPr>
+        <w:t>Две генерации ключей/</w:t>
+      </w:r>
+      <w:proofErr w:type="spellStart"/>
+      <w:r>
+        <w:rPr>
+          <w:lang w:val="ru-RU"/>
+        </w:rPr>
+        <w:t>хешей</w:t>
+      </w:r>
+      <w:proofErr w:type="spellEnd"/>
+      <w:r>
+        <w:rPr>
+          <w:lang w:val="ru-RU"/>
+        </w:rPr>
+        <w:t xml:space="preserve"> подряд генерируют разные объекты.</w:t>
       </w:r>
     </w:p>
     <w:p>
@@ -53965,7 +54897,13 @@
         <w:rPr>
           <w:lang w:val="ru-RU"/>
         </w:rPr>
-        <w:t>В ответ сервер будет слать:</w:t>
+        <w:t>Следующая стадия – написание класса, который будет поднимать соединение по разработанному нами протоколу. Его</w:t>
+      </w:r>
+      <w:r>
+        <w:rPr>
+          <w:lang w:val="ru-RU"/>
+        </w:rPr>
+        <w:t xml:space="preserve"> задачи:</w:t>
       </w:r>
     </w:p>
     <w:p>
@@ -53973,41 +54911,477 @@
         <w:pStyle w:val="Diplom"/>
         <w:numPr>
           <w:ilvl w:val="0"/>
-          <w:numId w:val="36"/>
+          <w:numId w:val="37"/>
         </w:numPr>
         <w:rPr>
           <w:lang w:val="ru-RU"/>
         </w:rPr>
       </w:pPr>
-      <w:bookmarkStart w:id="83" w:name="_GoBack"/>
-      <w:bookmarkEnd w:id="83"/>
+      <w:r>
+        <w:rPr>
+          <w:lang w:val="ru-RU"/>
+        </w:rPr>
+        <w:t>Поднять соединение по протоколу.</w:t>
+      </w:r>
     </w:p>
     <w:p>
       <w:pPr>
+        <w:pStyle w:val="Diplom"/>
+        <w:numPr>
+          <w:ilvl w:val="0"/>
+          <w:numId w:val="37"/>
+        </w:numPr>
+        <w:rPr>
+          <w:lang w:val="ru-RU"/>
+        </w:rPr>
+      </w:pPr>
+      <w:r>
+        <w:rPr>
+          <w:lang w:val="ru-RU"/>
+        </w:rPr>
+        <w:t>Отправлять шифрованные данные</w:t>
+      </w:r>
+      <w:r>
+        <w:rPr>
+          <w:lang w:val="ru-RU"/>
+        </w:rPr>
+        <w:t>.</w:t>
+      </w:r>
+    </w:p>
+    <w:p>
+      <w:pPr>
+        <w:pStyle w:val="Diplom"/>
+        <w:numPr>
+          <w:ilvl w:val="0"/>
+          <w:numId w:val="37"/>
+        </w:numPr>
+        <w:rPr>
+          <w:lang w:val="ru-RU"/>
+        </w:rPr>
+      </w:pPr>
+      <w:r>
+        <w:rPr>
+          <w:lang w:val="ru-RU"/>
+        </w:rPr>
+        <w:t>Получать и дешифровывать данные</w:t>
+      </w:r>
+      <w:r>
+        <w:rPr>
+          <w:lang w:val="ru-RU"/>
+        </w:rPr>
+        <w:t>.</w:t>
+      </w:r>
+    </w:p>
+    <w:p>
+      <w:pPr>
+        <w:pStyle w:val="Diplom"/>
+        <w:numPr>
+          <w:ilvl w:val="0"/>
+          <w:numId w:val="37"/>
+        </w:numPr>
+        <w:rPr>
+          <w:lang w:val="ru-RU"/>
+        </w:rPr>
+      </w:pPr>
+      <w:proofErr w:type="spellStart"/>
+      <w:r>
+        <w:rPr>
+          <w:lang w:val="ru-RU"/>
+        </w:rPr>
+        <w:t>Валидация</w:t>
+      </w:r>
+      <w:proofErr w:type="spellEnd"/>
+      <w:r>
+        <w:rPr>
+          <w:lang w:val="ru-RU"/>
+        </w:rPr>
+        <w:t xml:space="preserve"> сообщений (проверка подписи, </w:t>
+      </w:r>
+      <w:r>
+        <w:t>HMAC</w:t>
+      </w:r>
+      <w:r>
+        <w:rPr>
+          <w:lang w:val="ru-RU"/>
+        </w:rPr>
+        <w:t>-</w:t>
+      </w:r>
+      <w:r>
+        <w:t>SHA</w:t>
+      </w:r>
+      <w:r>
+        <w:rPr>
+          <w:lang w:val="ru-RU"/>
+        </w:rPr>
+        <w:t xml:space="preserve">256, </w:t>
+      </w:r>
+      <w:proofErr w:type="spellStart"/>
+      <w:r>
+        <w:rPr>
+          <w:lang w:val="ru-RU"/>
+        </w:rPr>
+        <w:t>хеш</w:t>
+      </w:r>
+      <w:proofErr w:type="spellEnd"/>
+      <w:r>
+        <w:rPr>
+          <w:lang w:val="ru-RU"/>
+        </w:rPr>
+        <w:t xml:space="preserve"> </w:t>
+      </w:r>
+      <w:r>
+        <w:t>SHA</w:t>
+      </w:r>
+      <w:r>
+        <w:rPr>
+          <w:lang w:val="ru-RU"/>
+        </w:rPr>
+        <w:t>-256).</w:t>
+      </w:r>
+    </w:p>
+    <w:p>
+      <w:pPr>
+        <w:pStyle w:val="Diplom"/>
+        <w:numPr>
+          <w:ilvl w:val="0"/>
+          <w:numId w:val="37"/>
+        </w:numPr>
+        <w:rPr>
+          <w:lang w:val="ru-RU"/>
+        </w:rPr>
+      </w:pPr>
+      <w:r>
+        <w:rPr>
+          <w:lang w:val="ru-RU"/>
+        </w:rPr>
+        <w:t>Генерация ключей.</w:t>
+      </w:r>
+    </w:p>
+    <w:p>
+      <w:pPr>
+        <w:pStyle w:val="Diplom"/>
+        <w:numPr>
+          <w:ilvl w:val="0"/>
+          <w:numId w:val="37"/>
+        </w:numPr>
+        <w:rPr>
+          <w:lang w:val="ru-RU"/>
+        </w:rPr>
+      </w:pPr>
+      <w:r>
+        <w:rPr>
+          <w:lang w:val="ru-RU"/>
+        </w:rPr>
+        <w:t>Сообщение клиенту о статусе соединения</w:t>
+      </w:r>
+      <w:r>
+        <w:rPr>
+          <w:lang w:val="ru-RU"/>
+        </w:rPr>
+        <w:t>.</w:t>
+      </w:r>
+    </w:p>
+    <w:p>
+      <w:pPr>
+        <w:pStyle w:val="Diplom"/>
+        <w:numPr>
+          <w:ilvl w:val="0"/>
+          <w:numId w:val="37"/>
+        </w:numPr>
+        <w:rPr>
+          <w:lang w:val="ru-RU"/>
+        </w:rPr>
+      </w:pPr>
+      <w:r>
+        <w:rPr>
+          <w:lang w:val="ru-RU"/>
+        </w:rPr>
+        <w:t>Сообщение клиенту о получении нового сообщения</w:t>
+      </w:r>
+    </w:p>
+    <w:p>
+      <w:pPr>
+        <w:pStyle w:val="Diplom"/>
+        <w:numPr>
+          <w:ilvl w:val="0"/>
+          <w:numId w:val="37"/>
+        </w:numPr>
+        <w:rPr>
+          <w:lang w:val="ru-RU"/>
+        </w:rPr>
+      </w:pPr>
+      <w:proofErr w:type="spellStart"/>
+      <w:r>
+        <w:rPr>
+          <w:lang w:val="ru-RU"/>
+        </w:rPr>
+        <w:t>Логирование</w:t>
+      </w:r>
+      <w:proofErr w:type="spellEnd"/>
+      <w:r>
+        <w:rPr>
+          <w:lang w:val="ru-RU"/>
+        </w:rPr>
+        <w:t xml:space="preserve"> соединения</w:t>
+      </w:r>
+      <w:r>
+        <w:rPr>
+          <w:lang w:val="ru-RU"/>
+        </w:rPr>
+        <w:t>.</w:t>
+      </w:r>
+    </w:p>
+    <w:p>
+      <w:pPr>
+        <w:pStyle w:val="Diplom"/>
+        <w:rPr>
+          <w:lang w:val="ru-RU"/>
+        </w:rPr>
+      </w:pPr>
+      <w:r>
+        <w:rPr>
+          <w:lang w:val="ru-RU"/>
+        </w:rPr>
+        <w:t xml:space="preserve">Далее сам клиент. </w:t>
+      </w:r>
+      <w:r>
+        <w:rPr>
+          <w:lang w:val="ru-RU"/>
+        </w:rPr>
+        <w:t>Клиент использует класс соединения в своих целях. Он не должен знать о шифровании, он просто должен уметь использовать класс соединения для подключения к серверу и отправки данных</w:t>
+      </w:r>
+      <w:r>
+        <w:rPr>
+          <w:lang w:val="ru-RU"/>
+        </w:rPr>
+        <w:t>.</w:t>
+      </w:r>
+      <w:r>
+        <w:rPr>
+          <w:lang w:val="ru-RU"/>
+        </w:rPr>
+        <w:t xml:space="preserve"> Класс соединения отвечает за протокольный уровень обмена данными. Клиент отвечает за обмен данными на уровне приложений. </w:t>
+      </w:r>
+    </w:p>
+    <w:p>
+      <w:pPr>
+        <w:pStyle w:val="Diplom"/>
+        <w:rPr>
+          <w:lang w:val="ru-RU"/>
+        </w:rPr>
+      </w:pPr>
+      <w:r>
+        <w:rPr>
+          <w:lang w:val="ru-RU"/>
+        </w:rPr>
+        <w:t>Задачи клиента:</w:t>
+      </w:r>
+    </w:p>
+    <w:p>
+      <w:pPr>
+        <w:pStyle w:val="Diplom"/>
+        <w:numPr>
+          <w:ilvl w:val="0"/>
+          <w:numId w:val="41"/>
+        </w:numPr>
+        <w:rPr>
+          <w:lang w:val="ru-RU"/>
+        </w:rPr>
+      </w:pPr>
+      <w:r>
+        <w:rPr>
+          <w:lang w:val="ru-RU"/>
+        </w:rPr>
+        <w:t>Установка соединения с сервером через класс соединения.</w:t>
+      </w:r>
+    </w:p>
+    <w:p>
+      <w:pPr>
+        <w:pStyle w:val="Diplom"/>
+        <w:numPr>
+          <w:ilvl w:val="0"/>
+          <w:numId w:val="41"/>
+        </w:numPr>
+        <w:rPr>
+          <w:lang w:val="ru-RU"/>
+        </w:rPr>
+      </w:pPr>
+      <w:r>
+        <w:rPr>
+          <w:lang w:val="ru-RU"/>
+        </w:rPr>
+        <w:t>Общение между сервером и клиентом по протоколу общения банковской системы.</w:t>
+      </w:r>
+    </w:p>
+    <w:p>
+      <w:pPr>
+        <w:pStyle w:val="Diplom"/>
+        <w:numPr>
+          <w:ilvl w:val="0"/>
+          <w:numId w:val="41"/>
+        </w:numPr>
+        <w:rPr>
+          <w:lang w:val="ru-RU"/>
+        </w:rPr>
+      </w:pPr>
+      <w:proofErr w:type="spellStart"/>
+      <w:r>
+        <w:rPr>
+          <w:lang w:val="ru-RU"/>
+        </w:rPr>
+        <w:t>Логирование</w:t>
+      </w:r>
+      <w:proofErr w:type="spellEnd"/>
+      <w:r>
+        <w:rPr>
+          <w:lang w:val="ru-RU"/>
+        </w:rPr>
+        <w:t>.</w:t>
+      </w:r>
+    </w:p>
+    <w:p>
+      <w:pPr>
+        <w:pStyle w:val="Diplom"/>
+        <w:numPr>
+          <w:ilvl w:val="0"/>
+          <w:numId w:val="41"/>
+        </w:numPr>
+        <w:rPr>
+          <w:lang w:val="ru-RU"/>
+        </w:rPr>
+      </w:pPr>
+      <w:r>
+        <w:rPr>
+          <w:lang w:val="ru-RU"/>
+        </w:rPr>
+        <w:t>Вывод данных для пользователя и прием команд от пользователя.</w:t>
+      </w:r>
+    </w:p>
+    <w:p>
+      <w:pPr>
+        <w:pStyle w:val="Diplom"/>
+        <w:rPr>
+          <w:lang w:val="ru-RU"/>
+        </w:rPr>
+      </w:pPr>
+      <w:r>
+        <w:rPr>
+          <w:lang w:val="ru-RU"/>
+        </w:rPr>
+        <w:t xml:space="preserve">Класс соединения должен работать в отдельном потоке, чтобы клиент и соединение не блокировали работу друг друга. Для организации передачи данных между клиентом и соединением пользуемся библиотекой </w:t>
+      </w:r>
+      <w:r>
+        <w:t>QT</w:t>
+      </w:r>
+      <w:r>
+        <w:rPr>
+          <w:lang w:val="ru-RU"/>
+        </w:rPr>
+        <w:t xml:space="preserve"> и ее концептом слотов и сигналов. Суть концепта: каждый объект </w:t>
+      </w:r>
+      <w:r>
+        <w:t>QT</w:t>
+      </w:r>
+      <w:r>
+        <w:rPr>
+          <w:lang w:val="ru-RU"/>
+        </w:rPr>
+        <w:t xml:space="preserve"> </w:t>
+      </w:r>
+      <w:r>
+        <w:rPr>
+          <w:lang w:val="ru-RU"/>
+        </w:rPr>
+        <w:t xml:space="preserve">может </w:t>
+      </w:r>
+      <w:r>
+        <w:rPr>
+          <w:lang w:val="ru-RU"/>
+        </w:rPr>
+        <w:lastRenderedPageBreak/>
+        <w:t xml:space="preserve">отправлять сигналы. Сигналы могут быть связаны с любым количеством слотов, при этом слот, по сути, представляет собой функцию для обработки сигнала, принимающий в свои аргументы </w:t>
+      </w:r>
+      <w:proofErr w:type="spellStart"/>
+      <w:r>
+        <w:rPr>
+          <w:lang w:val="ru-RU"/>
+        </w:rPr>
+        <w:t>аргументы</w:t>
+      </w:r>
+      <w:proofErr w:type="spellEnd"/>
+      <w:r>
+        <w:rPr>
+          <w:lang w:val="ru-RU"/>
+        </w:rPr>
+        <w:t xml:space="preserve"> сигнала. Обработка сигналов стоит в очереди </w:t>
+      </w:r>
+      <w:r>
+        <w:rPr>
+          <w:lang w:val="ru-RU"/>
+        </w:rPr>
+        <w:t xml:space="preserve">событий </w:t>
+      </w:r>
+      <w:proofErr w:type="spellStart"/>
+      <w:r>
+        <w:t>EventLoop</w:t>
+      </w:r>
+      <w:proofErr w:type="spellEnd"/>
+      <w:r>
+        <w:rPr>
+          <w:lang w:val="ru-RU"/>
+        </w:rPr>
+        <w:t>.</w:t>
+      </w:r>
+    </w:p>
+    <w:p>
+      <w:pPr>
         <w:pStyle w:val="2"/>
         <w:rPr>
           <w:lang w:val="ru-RU"/>
         </w:rPr>
       </w:pPr>
-      <w:bookmarkStart w:id="84" w:name="_Toc390460725"/>
-      <w:r>
-        <w:rPr>
-          <w:lang w:val="ru-RU"/>
-        </w:rPr>
-        <w:lastRenderedPageBreak/>
-        <w:t>3.2.</w:t>
-      </w:r>
-      <w:r>
-        <w:rPr>
-          <w:lang w:val="ru-RU"/>
-        </w:rPr>
-        <w:t xml:space="preserve"> </w:t>
-      </w:r>
-      <w:r>
-        <w:rPr>
-          <w:lang w:val="ru-RU"/>
-        </w:rPr>
-        <w:t>Разработка клиентского приложения</w:t>
+      <w:bookmarkStart w:id="84" w:name="_Toc390460726"/>
+      <w:r>
+        <w:rPr>
+          <w:lang w:val="ru-RU"/>
+        </w:rPr>
+        <w:t>3.3.</w:t>
+      </w:r>
+      <w:r>
+        <w:rPr>
+          <w:lang w:val="ru-RU"/>
+        </w:rPr>
+        <w:t xml:space="preserve"> </w:t>
+      </w:r>
+      <w:r>
+        <w:rPr>
+          <w:lang w:val="ru-RU"/>
+        </w:rPr>
+        <w:t>Оценка</w:t>
+      </w:r>
+      <w:r>
+        <w:rPr>
+          <w:lang w:val="ru-RU"/>
+        </w:rPr>
+        <w:t xml:space="preserve"> </w:t>
+      </w:r>
+      <w:r>
+        <w:rPr>
+          <w:lang w:val="ru-RU"/>
+        </w:rPr>
+        <w:t>получившегося</w:t>
+      </w:r>
+      <w:r>
+        <w:rPr>
+          <w:lang w:val="ru-RU"/>
+        </w:rPr>
+        <w:t xml:space="preserve"> </w:t>
+      </w:r>
+      <w:r>
+        <w:rPr>
+          <w:lang w:val="ru-RU"/>
+        </w:rPr>
+        <w:t>решения</w:t>
       </w:r>
       <w:bookmarkEnd w:id="84"/>
     </w:p>
@@ -54022,121 +55396,23 @@
         <w:rPr>
           <w:lang w:val="ru-RU"/>
         </w:rPr>
-        <w:t xml:space="preserve">Первой стадией разработки клиентского приложения является написание свой оболочки над библиотекой </w:t>
-      </w:r>
-      <w:r>
-        <w:t>Crypto</w:t>
-      </w:r>
-      <w:r>
-        <w:rPr>
-          <w:lang w:val="ru-RU"/>
-        </w:rPr>
-        <w:t>++</w:t>
-      </w:r>
-      <w:r>
-        <w:rPr>
-          <w:lang w:val="ru-RU"/>
-        </w:rPr>
-        <w:t xml:space="preserve"> и ее тестирование. Это нужно для того, чтобы исключить прямое обращение</w:t>
-      </w:r>
-      <w:r>
-        <w:rPr>
-          <w:lang w:val="ru-RU"/>
-        </w:rPr>
-        <w:t xml:space="preserve"> </w:t>
-      </w:r>
-      <w:r>
-        <w:rPr>
-          <w:lang w:val="ru-RU"/>
-        </w:rPr>
-        <w:t xml:space="preserve">клиента к библиотеке </w:t>
-      </w:r>
-      <w:r>
-        <w:t>Crypto</w:t>
-      </w:r>
-      <w:r>
-        <w:rPr>
-          <w:lang w:val="ru-RU"/>
-        </w:rPr>
-        <w:t>+</w:t>
-      </w:r>
-      <w:proofErr w:type="gramStart"/>
-      <w:r>
-        <w:rPr>
-          <w:lang w:val="ru-RU"/>
-        </w:rPr>
-        <w:t>+</w:t>
-      </w:r>
-      <w:r>
-        <w:rPr>
-          <w:lang w:val="ru-RU"/>
-        </w:rPr>
-        <w:t>.</w:t>
-      </w:r>
-      <w:r>
-        <w:rPr>
-          <w:lang w:val="ru-RU"/>
-        </w:rPr>
-        <w:t>/</w:t>
-      </w:r>
-      <w:proofErr w:type="gramEnd"/>
-      <w:r>
-        <w:rPr>
-          <w:lang w:val="ru-RU"/>
-        </w:rPr>
-        <w:t>**/</w:t>
+        <w:t xml:space="preserve">Был разработан прототип клиента банковской системы, который устанавливает безопасное соединение с прототипов сервера по разработанному протоколу. Общее время становления безопасного соединения в пределах города составило около 10 миллисекунд, что не слишком существенно для клиента (в плане разницы между 10 миллисекундами и секундой), но весьма существенно для сервера, который должен открывать и держать открытыми множество соединений. </w:t>
       </w:r>
     </w:p>
     <w:p>
       <w:pPr>
-        <w:pStyle w:val="2"/>
-        <w:rPr>
-          <w:lang w:val="ru-RU"/>
-        </w:rPr>
-      </w:pPr>
-      <w:bookmarkStart w:id="85" w:name="_Toc390460726"/>
-      <w:r>
-        <w:rPr>
-          <w:lang w:val="ru-RU"/>
-        </w:rPr>
-        <w:t>3.3.</w:t>
-      </w:r>
-      <w:r>
-        <w:rPr>
-          <w:lang w:val="ru-RU"/>
-        </w:rPr>
-        <w:t xml:space="preserve"> </w:t>
-      </w:r>
-      <w:r>
-        <w:rPr>
-          <w:lang w:val="ru-RU"/>
-        </w:rPr>
-        <w:t>Оценка</w:t>
-      </w:r>
-      <w:r>
-        <w:rPr>
-          <w:lang w:val="ru-RU"/>
-        </w:rPr>
-        <w:t xml:space="preserve"> </w:t>
-      </w:r>
-      <w:r>
-        <w:rPr>
-          <w:lang w:val="ru-RU"/>
-        </w:rPr>
-        <w:t>получившегося</w:t>
-      </w:r>
-      <w:r>
-        <w:rPr>
-          <w:lang w:val="ru-RU"/>
-        </w:rPr>
-        <w:t xml:space="preserve"> </w:t>
-      </w:r>
-      <w:r>
-        <w:rPr>
-          <w:lang w:val="ru-RU"/>
-        </w:rPr>
-        <w:t>решения</w:t>
-      </w:r>
+        <w:pStyle w:val="Diplom"/>
+        <w:rPr>
+          <w:lang w:val="ru-RU"/>
+        </w:rPr>
+      </w:pPr>
+      <w:r>
+        <w:rPr>
+          <w:lang w:val="ru-RU"/>
+        </w:rPr>
+        <w:t>Анализ протокола показал, что протокол устойчив к известным атакам. Все конфиденциальные данные передаются в зашифрованном виде, сторонние пользователи общедоступного канала лишены возможности расшифровать пересылаемые сообщения за доступное время.</w:t>
+      </w:r>
+      <w:bookmarkStart w:id="85" w:name="_GoBack"/>
       <w:bookmarkEnd w:id="85"/>
     </w:p>
     <w:p>
@@ -54823,7 +56099,7 @@
           <w:rPr>
             <w:noProof/>
           </w:rPr>
-          <w:t>39</w:t>
+          <w:t>9</w:t>
         </w:r>
         <w:r>
           <w:rPr>
@@ -54870,6 +56146,92 @@
 <file path=word/numbering.xml><?xml version="1.0" encoding="utf-8"?>
 <w:numbering xmlns:wpc="http://schemas.microsoft.com/office/word/2010/wordprocessingCanvas" xmlns:mc="http://schemas.openxmlformats.org/markup-compatibility/2006" xmlns:o="urn:schemas-microsoft-com:office:office" xmlns:r="http://schemas.openxmlformats.org/officeDocument/2006/relationships" xmlns:m="http://schemas.openxmlformats.org/officeDocument/2006/math" xmlns:v="urn:schemas-microsoft-com:vml" xmlns:wp14="http://schemas.microsoft.com/office/word/2010/wordprocessingDrawing" xmlns:wp="http://schemas.openxmlformats.org/drawingml/2006/wordprocessingDrawing" xmlns:w10="urn:schemas-microsoft-com:office:word" xmlns:w="http://schemas.openxmlformats.org/wordprocessingml/2006/main" xmlns:w14="http://schemas.microsoft.com/office/word/2010/wordml" xmlns:w15="http://schemas.microsoft.com/office/word/2012/wordml" xmlns:wpg="http://schemas.microsoft.com/office/word/2010/wordprocessingGroup" xmlns:wpi="http://schemas.microsoft.com/office/word/2010/wordprocessingInk" xmlns:wne="http://schemas.microsoft.com/office/word/2006/wordml" xmlns:wps="http://schemas.microsoft.com/office/word/2010/wordprocessingShape" mc:Ignorable="w14 w15 wp14">
   <w:abstractNum w:abstractNumId="0">
+    <w:nsid w:val="009B6202"/>
+    <w:multiLevelType w:val="hybridMultilevel"/>
+    <w:tmpl w:val="6E32DA66"/>
+    <w:lvl w:ilvl="0" w:tplc="0419000F">
+      <w:start w:val="1"/>
+      <w:numFmt w:val="decimal"/>
+      <w:lvlText w:val="%1."/>
+      <w:lvlJc w:val="left"/>
+      <w:pPr>
+        <w:ind w:left="1287" w:hanging="360"/>
+      </w:pPr>
+    </w:lvl>
+    <w:lvl w:ilvl="1" w:tplc="04190019" w:tentative="1">
+      <w:start w:val="1"/>
+      <w:numFmt w:val="lowerLetter"/>
+      <w:lvlText w:val="%2."/>
+      <w:lvlJc w:val="left"/>
+      <w:pPr>
+        <w:ind w:left="2007" w:hanging="360"/>
+      </w:pPr>
+    </w:lvl>
+    <w:lvl w:ilvl="2" w:tplc="0419001B" w:tentative="1">
+      <w:start w:val="1"/>
+      <w:numFmt w:val="lowerRoman"/>
+      <w:lvlText w:val="%3."/>
+      <w:lvlJc w:val="right"/>
+      <w:pPr>
+        <w:ind w:left="2727" w:hanging="180"/>
+      </w:pPr>
+    </w:lvl>
+    <w:lvl w:ilvl="3" w:tplc="0419000F" w:tentative="1">
+      <w:start w:val="1"/>
+      <w:numFmt w:val="decimal"/>
+      <w:lvlText w:val="%4."/>
+      <w:lvlJc w:val="left"/>
+      <w:pPr>
+        <w:ind w:left="3447" w:hanging="360"/>
+      </w:pPr>
+    </w:lvl>
+    <w:lvl w:ilvl="4" w:tplc="04190019" w:tentative="1">
+      <w:start w:val="1"/>
+      <w:numFmt w:val="lowerLetter"/>
+      <w:lvlText w:val="%5."/>
+      <w:lvlJc w:val="left"/>
+      <w:pPr>
+        <w:ind w:left="4167" w:hanging="360"/>
+      </w:pPr>
+    </w:lvl>
+    <w:lvl w:ilvl="5" w:tplc="0419001B" w:tentative="1">
+      <w:start w:val="1"/>
+      <w:numFmt w:val="lowerRoman"/>
+      <w:lvlText w:val="%6."/>
+      <w:lvlJc w:val="right"/>
+      <w:pPr>
+        <w:ind w:left="4887" w:hanging="180"/>
+      </w:pPr>
+    </w:lvl>
+    <w:lvl w:ilvl="6" w:tplc="0419000F" w:tentative="1">
+      <w:start w:val="1"/>
+      <w:numFmt w:val="decimal"/>
+      <w:lvlText w:val="%7."/>
+      <w:lvlJc w:val="left"/>
+      <w:pPr>
+        <w:ind w:left="5607" w:hanging="360"/>
+      </w:pPr>
+    </w:lvl>
+    <w:lvl w:ilvl="7" w:tplc="04190019" w:tentative="1">
+      <w:start w:val="1"/>
+      <w:numFmt w:val="lowerLetter"/>
+      <w:lvlText w:val="%8."/>
+      <w:lvlJc w:val="left"/>
+      <w:pPr>
+        <w:ind w:left="6327" w:hanging="360"/>
+      </w:pPr>
+    </w:lvl>
+    <w:lvl w:ilvl="8" w:tplc="0419001B" w:tentative="1">
+      <w:start w:val="1"/>
+      <w:numFmt w:val="lowerRoman"/>
+      <w:lvlText w:val="%9."/>
+      <w:lvlJc w:val="right"/>
+      <w:pPr>
+        <w:ind w:left="7047" w:hanging="180"/>
+      </w:pPr>
+    </w:lvl>
+  </w:abstractNum>
+  <w:abstractNum w:abstractNumId="1">
     <w:nsid w:val="04BF43BA"/>
     <w:multiLevelType w:val="hybridMultilevel"/>
     <w:tmpl w:val="0EB6C3C2"/>
@@ -54955,7 +56317,7 @@
       </w:pPr>
     </w:lvl>
   </w:abstractNum>
-  <w:abstractNum w:abstractNumId="1">
+  <w:abstractNum w:abstractNumId="2">
     <w:nsid w:val="04EA3E4F"/>
     <w:multiLevelType w:val="multilevel"/>
     <w:tmpl w:val="DB24AE2A"/>
@@ -55104,7 +56466,7 @@
       </w:rPr>
     </w:lvl>
   </w:abstractNum>
-  <w:abstractNum w:abstractNumId="2">
+  <w:abstractNum w:abstractNumId="3">
     <w:nsid w:val="0DF520FD"/>
     <w:multiLevelType w:val="hybridMultilevel"/>
     <w:tmpl w:val="717AD8D8"/>
@@ -55190,7 +56552,93 @@
       </w:pPr>
     </w:lvl>
   </w:abstractNum>
-  <w:abstractNum w:abstractNumId="3">
+  <w:abstractNum w:abstractNumId="4">
+    <w:nsid w:val="0EB73326"/>
+    <w:multiLevelType w:val="hybridMultilevel"/>
+    <w:tmpl w:val="D1EE1AAA"/>
+    <w:lvl w:ilvl="0" w:tplc="0419000F">
+      <w:start w:val="1"/>
+      <w:numFmt w:val="decimal"/>
+      <w:lvlText w:val="%1."/>
+      <w:lvlJc w:val="left"/>
+      <w:pPr>
+        <w:ind w:left="1287" w:hanging="360"/>
+      </w:pPr>
+    </w:lvl>
+    <w:lvl w:ilvl="1" w:tplc="04190019" w:tentative="1">
+      <w:start w:val="1"/>
+      <w:numFmt w:val="lowerLetter"/>
+      <w:lvlText w:val="%2."/>
+      <w:lvlJc w:val="left"/>
+      <w:pPr>
+        <w:ind w:left="2007" w:hanging="360"/>
+      </w:pPr>
+    </w:lvl>
+    <w:lvl w:ilvl="2" w:tplc="0419001B" w:tentative="1">
+      <w:start w:val="1"/>
+      <w:numFmt w:val="lowerRoman"/>
+      <w:lvlText w:val="%3."/>
+      <w:lvlJc w:val="right"/>
+      <w:pPr>
+        <w:ind w:left="2727" w:hanging="180"/>
+      </w:pPr>
+    </w:lvl>
+    <w:lvl w:ilvl="3" w:tplc="0419000F" w:tentative="1">
+      <w:start w:val="1"/>
+      <w:numFmt w:val="decimal"/>
+      <w:lvlText w:val="%4."/>
+      <w:lvlJc w:val="left"/>
+      <w:pPr>
+        <w:ind w:left="3447" w:hanging="360"/>
+      </w:pPr>
+    </w:lvl>
+    <w:lvl w:ilvl="4" w:tplc="04190019" w:tentative="1">
+      <w:start w:val="1"/>
+      <w:numFmt w:val="lowerLetter"/>
+      <w:lvlText w:val="%5."/>
+      <w:lvlJc w:val="left"/>
+      <w:pPr>
+        <w:ind w:left="4167" w:hanging="360"/>
+      </w:pPr>
+    </w:lvl>
+    <w:lvl w:ilvl="5" w:tplc="0419001B" w:tentative="1">
+      <w:start w:val="1"/>
+      <w:numFmt w:val="lowerRoman"/>
+      <w:lvlText w:val="%6."/>
+      <w:lvlJc w:val="right"/>
+      <w:pPr>
+        <w:ind w:left="4887" w:hanging="180"/>
+      </w:pPr>
+    </w:lvl>
+    <w:lvl w:ilvl="6" w:tplc="0419000F" w:tentative="1">
+      <w:start w:val="1"/>
+      <w:numFmt w:val="decimal"/>
+      <w:lvlText w:val="%7."/>
+      <w:lvlJc w:val="left"/>
+      <w:pPr>
+        <w:ind w:left="5607" w:hanging="360"/>
+      </w:pPr>
+    </w:lvl>
+    <w:lvl w:ilvl="7" w:tplc="04190019" w:tentative="1">
+      <w:start w:val="1"/>
+      <w:numFmt w:val="lowerLetter"/>
+      <w:lvlText w:val="%8."/>
+      <w:lvlJc w:val="left"/>
+      <w:pPr>
+        <w:ind w:left="6327" w:hanging="360"/>
+      </w:pPr>
+    </w:lvl>
+    <w:lvl w:ilvl="8" w:tplc="0419001B" w:tentative="1">
+      <w:start w:val="1"/>
+      <w:numFmt w:val="lowerRoman"/>
+      <w:lvlText w:val="%9."/>
+      <w:lvlJc w:val="right"/>
+      <w:pPr>
+        <w:ind w:left="7047" w:hanging="180"/>
+      </w:pPr>
+    </w:lvl>
+  </w:abstractNum>
+  <w:abstractNum w:abstractNumId="5">
     <w:nsid w:val="1194077A"/>
     <w:multiLevelType w:val="multilevel"/>
     <w:tmpl w:val="DB24AE2A"/>
@@ -55339,7 +56787,7 @@
       </w:rPr>
     </w:lvl>
   </w:abstractNum>
-  <w:abstractNum w:abstractNumId="4">
+  <w:abstractNum w:abstractNumId="6">
     <w:nsid w:val="19807E1D"/>
     <w:multiLevelType w:val="hybridMultilevel"/>
     <w:tmpl w:val="E3943DFC"/>
@@ -55425,7 +56873,7 @@
       </w:pPr>
     </w:lvl>
   </w:abstractNum>
-  <w:abstractNum w:abstractNumId="5">
+  <w:abstractNum w:abstractNumId="7">
     <w:nsid w:val="1A86355A"/>
     <w:multiLevelType w:val="hybridMultilevel"/>
     <w:tmpl w:val="17E40966"/>
@@ -55511,7 +56959,7 @@
       </w:pPr>
     </w:lvl>
   </w:abstractNum>
-  <w:abstractNum w:abstractNumId="6">
+  <w:abstractNum w:abstractNumId="8">
     <w:nsid w:val="1FBE7DB1"/>
     <w:multiLevelType w:val="hybridMultilevel"/>
     <w:tmpl w:val="7518A67C"/>
@@ -55597,7 +57045,7 @@
       </w:pPr>
     </w:lvl>
   </w:abstractNum>
-  <w:abstractNum w:abstractNumId="7">
+  <w:abstractNum w:abstractNumId="9">
     <w:nsid w:val="209937EA"/>
     <w:multiLevelType w:val="hybridMultilevel"/>
     <w:tmpl w:val="9B1E49F6"/>
@@ -55710,7 +57158,93 @@
       </w:rPr>
     </w:lvl>
   </w:abstractNum>
-  <w:abstractNum w:abstractNumId="8">
+  <w:abstractNum w:abstractNumId="10">
+    <w:nsid w:val="21DE71AD"/>
+    <w:multiLevelType w:val="hybridMultilevel"/>
+    <w:tmpl w:val="81FAB2E8"/>
+    <w:lvl w:ilvl="0" w:tplc="0419000F">
+      <w:start w:val="1"/>
+      <w:numFmt w:val="decimal"/>
+      <w:lvlText w:val="%1."/>
+      <w:lvlJc w:val="left"/>
+      <w:pPr>
+        <w:ind w:left="1287" w:hanging="360"/>
+      </w:pPr>
+    </w:lvl>
+    <w:lvl w:ilvl="1" w:tplc="04190019" w:tentative="1">
+      <w:start w:val="1"/>
+      <w:numFmt w:val="lowerLetter"/>
+      <w:lvlText w:val="%2."/>
+      <w:lvlJc w:val="left"/>
+      <w:pPr>
+        <w:ind w:left="2007" w:hanging="360"/>
+      </w:pPr>
+    </w:lvl>
+    <w:lvl w:ilvl="2" w:tplc="0419001B" w:tentative="1">
+      <w:start w:val="1"/>
+      <w:numFmt w:val="lowerRoman"/>
+      <w:lvlText w:val="%3."/>
+      <w:lvlJc w:val="right"/>
+      <w:pPr>
+        <w:ind w:left="2727" w:hanging="180"/>
+      </w:pPr>
+    </w:lvl>
+    <w:lvl w:ilvl="3" w:tplc="0419000F" w:tentative="1">
+      <w:start w:val="1"/>
+      <w:numFmt w:val="decimal"/>
+      <w:lvlText w:val="%4."/>
+      <w:lvlJc w:val="left"/>
+      <w:pPr>
+        <w:ind w:left="3447" w:hanging="360"/>
+      </w:pPr>
+    </w:lvl>
+    <w:lvl w:ilvl="4" w:tplc="04190019" w:tentative="1">
+      <w:start w:val="1"/>
+      <w:numFmt w:val="lowerLetter"/>
+      <w:lvlText w:val="%5."/>
+      <w:lvlJc w:val="left"/>
+      <w:pPr>
+        <w:ind w:left="4167" w:hanging="360"/>
+      </w:pPr>
+    </w:lvl>
+    <w:lvl w:ilvl="5" w:tplc="0419001B" w:tentative="1">
+      <w:start w:val="1"/>
+      <w:numFmt w:val="lowerRoman"/>
+      <w:lvlText w:val="%6."/>
+      <w:lvlJc w:val="right"/>
+      <w:pPr>
+        <w:ind w:left="4887" w:hanging="180"/>
+      </w:pPr>
+    </w:lvl>
+    <w:lvl w:ilvl="6" w:tplc="0419000F" w:tentative="1">
+      <w:start w:val="1"/>
+      <w:numFmt w:val="decimal"/>
+      <w:lvlText w:val="%7."/>
+      <w:lvlJc w:val="left"/>
+      <w:pPr>
+        <w:ind w:left="5607" w:hanging="360"/>
+      </w:pPr>
+    </w:lvl>
+    <w:lvl w:ilvl="7" w:tplc="04190019" w:tentative="1">
+      <w:start w:val="1"/>
+      <w:numFmt w:val="lowerLetter"/>
+      <w:lvlText w:val="%8."/>
+      <w:lvlJc w:val="left"/>
+      <w:pPr>
+        <w:ind w:left="6327" w:hanging="360"/>
+      </w:pPr>
+    </w:lvl>
+    <w:lvl w:ilvl="8" w:tplc="0419001B" w:tentative="1">
+      <w:start w:val="1"/>
+      <w:numFmt w:val="lowerRoman"/>
+      <w:lvlText w:val="%9."/>
+      <w:lvlJc w:val="right"/>
+      <w:pPr>
+        <w:ind w:left="7047" w:hanging="180"/>
+      </w:pPr>
+    </w:lvl>
+  </w:abstractNum>
+  <w:abstractNum w:abstractNumId="11">
     <w:nsid w:val="23620CFC"/>
     <w:multiLevelType w:val="hybridMultilevel"/>
     <w:tmpl w:val="877E6338"/>
@@ -55796,7 +57330,7 @@
       </w:pPr>
     </w:lvl>
   </w:abstractNum>
-  <w:abstractNum w:abstractNumId="9">
+  <w:abstractNum w:abstractNumId="12">
     <w:nsid w:val="24CE3893"/>
     <w:multiLevelType w:val="hybridMultilevel"/>
     <w:tmpl w:val="1B6A3016"/>
@@ -55882,7 +57416,7 @@
       </w:pPr>
     </w:lvl>
   </w:abstractNum>
-  <w:abstractNum w:abstractNumId="10">
+  <w:abstractNum w:abstractNumId="13">
     <w:nsid w:val="299B61C9"/>
     <w:multiLevelType w:val="hybridMultilevel"/>
     <w:tmpl w:val="681A4ED6"/>
@@ -55968,7 +57502,7 @@
       </w:pPr>
     </w:lvl>
   </w:abstractNum>
-  <w:abstractNum w:abstractNumId="11">
+  <w:abstractNum w:abstractNumId="14">
     <w:nsid w:val="2ABE79E4"/>
     <w:multiLevelType w:val="hybridMultilevel"/>
     <w:tmpl w:val="E99A73D2"/>
@@ -56054,7 +57588,7 @@
       </w:pPr>
     </w:lvl>
   </w:abstractNum>
-  <w:abstractNum w:abstractNumId="12">
+  <w:abstractNum w:abstractNumId="15">
     <w:nsid w:val="2F686D24"/>
     <w:multiLevelType w:val="hybridMultilevel"/>
     <w:tmpl w:val="812AA642"/>
@@ -56167,7 +57701,7 @@
       </w:rPr>
     </w:lvl>
   </w:abstractNum>
-  <w:abstractNum w:abstractNumId="13">
+  <w:abstractNum w:abstractNumId="16">
     <w:nsid w:val="315C46C6"/>
     <w:multiLevelType w:val="hybridMultilevel"/>
     <w:tmpl w:val="CD70BCA4"/>
@@ -56253,7 +57787,7 @@
       </w:pPr>
     </w:lvl>
   </w:abstractNum>
-  <w:abstractNum w:abstractNumId="14">
+  <w:abstractNum w:abstractNumId="17">
     <w:nsid w:val="347D6C56"/>
     <w:multiLevelType w:val="hybridMultilevel"/>
     <w:tmpl w:val="F29C121E"/>
@@ -56339,7 +57873,7 @@
       </w:pPr>
     </w:lvl>
   </w:abstractNum>
-  <w:abstractNum w:abstractNumId="15">
+  <w:abstractNum w:abstractNumId="18">
     <w:nsid w:val="3A3256BB"/>
     <w:multiLevelType w:val="hybridMultilevel"/>
     <w:tmpl w:val="3CDC53D2"/>
@@ -56425,7 +57959,7 @@
       </w:pPr>
     </w:lvl>
   </w:abstractNum>
-  <w:abstractNum w:abstractNumId="16">
+  <w:abstractNum w:abstractNumId="19">
     <w:nsid w:val="3B8A606C"/>
     <w:multiLevelType w:val="hybridMultilevel"/>
     <w:tmpl w:val="C3AAFAC4"/>
@@ -56511,7 +58045,93 @@
       </w:pPr>
     </w:lvl>
   </w:abstractNum>
-  <w:abstractNum w:abstractNumId="17">
+  <w:abstractNum w:abstractNumId="20">
+    <w:nsid w:val="3BAE3FD6"/>
+    <w:multiLevelType w:val="hybridMultilevel"/>
+    <w:tmpl w:val="87B0F64C"/>
+    <w:lvl w:ilvl="0" w:tplc="0419000F">
+      <w:start w:val="1"/>
+      <w:numFmt w:val="decimal"/>
+      <w:lvlText w:val="%1."/>
+      <w:lvlJc w:val="left"/>
+      <w:pPr>
+        <w:ind w:left="1647" w:hanging="360"/>
+      </w:pPr>
+    </w:lvl>
+    <w:lvl w:ilvl="1" w:tplc="04190019" w:tentative="1">
+      <w:start w:val="1"/>
+      <w:numFmt w:val="lowerLetter"/>
+      <w:lvlText w:val="%2."/>
+      <w:lvlJc w:val="left"/>
+      <w:pPr>
+        <w:ind w:left="2367" w:hanging="360"/>
+      </w:pPr>
+    </w:lvl>
+    <w:lvl w:ilvl="2" w:tplc="0419001B" w:tentative="1">
+      <w:start w:val="1"/>
+      <w:numFmt w:val="lowerRoman"/>
+      <w:lvlText w:val="%3."/>
+      <w:lvlJc w:val="right"/>
+      <w:pPr>
+        <w:ind w:left="3087" w:hanging="180"/>
+      </w:pPr>
+    </w:lvl>
+    <w:lvl w:ilvl="3" w:tplc="0419000F" w:tentative="1">
+      <w:start w:val="1"/>
+      <w:numFmt w:val="decimal"/>
+      <w:lvlText w:val="%4."/>
+      <w:lvlJc w:val="left"/>
+      <w:pPr>
+        <w:ind w:left="3807" w:hanging="360"/>
+      </w:pPr>
+    </w:lvl>
+    <w:lvl w:ilvl="4" w:tplc="04190019" w:tentative="1">
+      <w:start w:val="1"/>
+      <w:numFmt w:val="lowerLetter"/>
+      <w:lvlText w:val="%5."/>
+      <w:lvlJc w:val="left"/>
+      <w:pPr>
+        <w:ind w:left="4527" w:hanging="360"/>
+      </w:pPr>
+    </w:lvl>
+    <w:lvl w:ilvl="5" w:tplc="0419001B" w:tentative="1">
+      <w:start w:val="1"/>
+      <w:numFmt w:val="lowerRoman"/>
+      <w:lvlText w:val="%6."/>
+      <w:lvlJc w:val="right"/>
+      <w:pPr>
+        <w:ind w:left="5247" w:hanging="180"/>
+      </w:pPr>
+    </w:lvl>
+    <w:lvl w:ilvl="6" w:tplc="0419000F" w:tentative="1">
+      <w:start w:val="1"/>
+      <w:numFmt w:val="decimal"/>
+      <w:lvlText w:val="%7."/>
+      <w:lvlJc w:val="left"/>
+      <w:pPr>
+        <w:ind w:left="5967" w:hanging="360"/>
+      </w:pPr>
+    </w:lvl>
+    <w:lvl w:ilvl="7" w:tplc="04190019" w:tentative="1">
+      <w:start w:val="1"/>
+      <w:numFmt w:val="lowerLetter"/>
+      <w:lvlText w:val="%8."/>
+      <w:lvlJc w:val="left"/>
+      <w:pPr>
+        <w:ind w:left="6687" w:hanging="360"/>
+      </w:pPr>
+    </w:lvl>
+    <w:lvl w:ilvl="8" w:tplc="0419001B" w:tentative="1">
+      <w:start w:val="1"/>
+      <w:numFmt w:val="lowerRoman"/>
+      <w:lvlText w:val="%9."/>
+      <w:lvlJc w:val="right"/>
+      <w:pPr>
+        <w:ind w:left="7407" w:hanging="180"/>
+      </w:pPr>
+    </w:lvl>
+  </w:abstractNum>
+  <w:abstractNum w:abstractNumId="21">
     <w:nsid w:val="3F961E3B"/>
     <w:multiLevelType w:val="multilevel"/>
     <w:tmpl w:val="95DA5618"/>
@@ -56624,7 +58244,7 @@
       </w:rPr>
     </w:lvl>
   </w:abstractNum>
-  <w:abstractNum w:abstractNumId="18">
+  <w:abstractNum w:abstractNumId="22">
     <w:nsid w:val="4A822ADE"/>
     <w:multiLevelType w:val="hybridMultilevel"/>
     <w:tmpl w:val="9EBC23E8"/>
@@ -56710,7 +58330,7 @@
       </w:pPr>
     </w:lvl>
   </w:abstractNum>
-  <w:abstractNum w:abstractNumId="19">
+  <w:abstractNum w:abstractNumId="23">
     <w:nsid w:val="4DAA2D5B"/>
     <w:multiLevelType w:val="hybridMultilevel"/>
     <w:tmpl w:val="8234A16E"/>
@@ -56823,7 +58443,7 @@
       </w:rPr>
     </w:lvl>
   </w:abstractNum>
-  <w:abstractNum w:abstractNumId="20">
+  <w:abstractNum w:abstractNumId="24">
     <w:nsid w:val="52D6247A"/>
     <w:multiLevelType w:val="hybridMultilevel"/>
     <w:tmpl w:val="200CB4C0"/>
@@ -56909,7 +58529,7 @@
       </w:pPr>
     </w:lvl>
   </w:abstractNum>
-  <w:abstractNum w:abstractNumId="21">
+  <w:abstractNum w:abstractNumId="25">
     <w:nsid w:val="53022E0F"/>
     <w:multiLevelType w:val="hybridMultilevel"/>
     <w:tmpl w:val="8510370C"/>
@@ -56995,10 +58615,10 @@
       </w:pPr>
     </w:lvl>
   </w:abstractNum>
-  <w:abstractNum w:abstractNumId="22">
+  <w:abstractNum w:abstractNumId="26">
     <w:nsid w:val="54016BA5"/>
     <w:multiLevelType w:val="hybridMultilevel"/>
-    <w:tmpl w:val="D3120D46"/>
+    <w:tmpl w:val="6E32DA66"/>
     <w:lvl w:ilvl="0" w:tplc="0419000F">
       <w:start w:val="1"/>
       <w:numFmt w:val="decimal"/>
@@ -57081,7 +58701,7 @@
       </w:pPr>
     </w:lvl>
   </w:abstractNum>
-  <w:abstractNum w:abstractNumId="23">
+  <w:abstractNum w:abstractNumId="27">
     <w:nsid w:val="55B257D6"/>
     <w:multiLevelType w:val="multilevel"/>
     <w:tmpl w:val="95DA5618"/>
@@ -57194,7 +58814,7 @@
       </w:rPr>
     </w:lvl>
   </w:abstractNum>
-  <w:abstractNum w:abstractNumId="24">
+  <w:abstractNum w:abstractNumId="28">
     <w:nsid w:val="59BC4CF5"/>
     <w:multiLevelType w:val="hybridMultilevel"/>
     <w:tmpl w:val="1A5A6BE8"/>
@@ -57280,7 +58900,7 @@
       </w:pPr>
     </w:lvl>
   </w:abstractNum>
-  <w:abstractNum w:abstractNumId="25">
+  <w:abstractNum w:abstractNumId="29">
     <w:nsid w:val="59F83538"/>
     <w:multiLevelType w:val="hybridMultilevel"/>
     <w:tmpl w:val="D186B820"/>
@@ -57366,7 +58986,93 @@
       </w:pPr>
     </w:lvl>
   </w:abstractNum>
-  <w:abstractNum w:abstractNumId="26">
+  <w:abstractNum w:abstractNumId="30">
+    <w:nsid w:val="619E3BA0"/>
+    <w:multiLevelType w:val="hybridMultilevel"/>
+    <w:tmpl w:val="31CA803A"/>
+    <w:lvl w:ilvl="0" w:tplc="0419000F">
+      <w:start w:val="1"/>
+      <w:numFmt w:val="decimal"/>
+      <w:lvlText w:val="%1."/>
+      <w:lvlJc w:val="left"/>
+      <w:pPr>
+        <w:ind w:left="1287" w:hanging="360"/>
+      </w:pPr>
+    </w:lvl>
+    <w:lvl w:ilvl="1" w:tplc="04190019" w:tentative="1">
+      <w:start w:val="1"/>
+      <w:numFmt w:val="lowerLetter"/>
+      <w:lvlText w:val="%2."/>
+      <w:lvlJc w:val="left"/>
+      <w:pPr>
+        <w:ind w:left="2007" w:hanging="360"/>
+      </w:pPr>
+    </w:lvl>
+    <w:lvl w:ilvl="2" w:tplc="0419001B" w:tentative="1">
+      <w:start w:val="1"/>
+      <w:numFmt w:val="lowerRoman"/>
+      <w:lvlText w:val="%3."/>
+      <w:lvlJc w:val="right"/>
+      <w:pPr>
+        <w:ind w:left="2727" w:hanging="180"/>
+      </w:pPr>
+    </w:lvl>
+    <w:lvl w:ilvl="3" w:tplc="0419000F" w:tentative="1">
+      <w:start w:val="1"/>
+      <w:numFmt w:val="decimal"/>
+      <w:lvlText w:val="%4."/>
+      <w:lvlJc w:val="left"/>
+      <w:pPr>
+        <w:ind w:left="3447" w:hanging="360"/>
+      </w:pPr>
+    </w:lvl>
+    <w:lvl w:ilvl="4" w:tplc="04190019" w:tentative="1">
+      <w:start w:val="1"/>
+      <w:numFmt w:val="lowerLetter"/>
+      <w:lvlText w:val="%5."/>
+      <w:lvlJc w:val="left"/>
+      <w:pPr>
+        <w:ind w:left="4167" w:hanging="360"/>
+      </w:pPr>
+    </w:lvl>
+    <w:lvl w:ilvl="5" w:tplc="0419001B" w:tentative="1">
+      <w:start w:val="1"/>
+      <w:numFmt w:val="lowerRoman"/>
+      <w:lvlText w:val="%6."/>
+      <w:lvlJc w:val="right"/>
+      <w:pPr>
+        <w:ind w:left="4887" w:hanging="180"/>
+      </w:pPr>
+    </w:lvl>
+    <w:lvl w:ilvl="6" w:tplc="0419000F" w:tentative="1">
+      <w:start w:val="1"/>
+      <w:numFmt w:val="decimal"/>
+      <w:lvlText w:val="%7."/>
+      <w:lvlJc w:val="left"/>
+      <w:pPr>
+        <w:ind w:left="5607" w:hanging="360"/>
+      </w:pPr>
+    </w:lvl>
+    <w:lvl w:ilvl="7" w:tplc="04190019" w:tentative="1">
+      <w:start w:val="1"/>
+      <w:numFmt w:val="lowerLetter"/>
+      <w:lvlText w:val="%8."/>
+      <w:lvlJc w:val="left"/>
+      <w:pPr>
+        <w:ind w:left="6327" w:hanging="360"/>
+      </w:pPr>
+    </w:lvl>
+    <w:lvl w:ilvl="8" w:tplc="0419001B" w:tentative="1">
+      <w:start w:val="1"/>
+      <w:numFmt w:val="lowerRoman"/>
+      <w:lvlText w:val="%9."/>
+      <w:lvlJc w:val="right"/>
+      <w:pPr>
+        <w:ind w:left="7047" w:hanging="180"/>
+      </w:pPr>
+    </w:lvl>
+  </w:abstractNum>
+  <w:abstractNum w:abstractNumId="31">
     <w:nsid w:val="63A62B21"/>
     <w:multiLevelType w:val="hybridMultilevel"/>
     <w:tmpl w:val="B5F28884"/>
@@ -57452,7 +59158,7 @@
       </w:pPr>
     </w:lvl>
   </w:abstractNum>
-  <w:abstractNum w:abstractNumId="27">
+  <w:abstractNum w:abstractNumId="32">
     <w:nsid w:val="70194489"/>
     <w:multiLevelType w:val="multilevel"/>
     <w:tmpl w:val="95DA5618"/>
@@ -57565,7 +59271,7 @@
       </w:rPr>
     </w:lvl>
   </w:abstractNum>
-  <w:abstractNum w:abstractNumId="28">
+  <w:abstractNum w:abstractNumId="33">
     <w:nsid w:val="745A763E"/>
     <w:multiLevelType w:val="hybridMultilevel"/>
     <w:tmpl w:val="EC6ED228"/>
@@ -57651,7 +59357,7 @@
       </w:pPr>
     </w:lvl>
   </w:abstractNum>
-  <w:abstractNum w:abstractNumId="29">
+  <w:abstractNum w:abstractNumId="34">
     <w:nsid w:val="76532424"/>
     <w:multiLevelType w:val="hybridMultilevel"/>
     <w:tmpl w:val="48AC59AA"/>
@@ -57737,7 +59443,7 @@
       </w:pPr>
     </w:lvl>
   </w:abstractNum>
-  <w:abstractNum w:abstractNumId="30">
+  <w:abstractNum w:abstractNumId="35">
     <w:nsid w:val="7A0D10F4"/>
     <w:multiLevelType w:val="hybridMultilevel"/>
     <w:tmpl w:val="FA10EFB2"/>
@@ -57826,7 +59532,7 @@
       </w:pPr>
     </w:lvl>
   </w:abstractNum>
-  <w:abstractNum w:abstractNumId="31">
+  <w:abstractNum w:abstractNumId="36">
     <w:nsid w:val="7DE474D6"/>
     <w:multiLevelType w:val="multilevel"/>
     <w:tmpl w:val="DB24AE2A"/>
@@ -57976,97 +59682,97 @@
     </w:lvl>
   </w:abstractNum>
   <w:num w:numId="1">
+    <w:abstractNumId w:val="9"/>
+  </w:num>
+  <w:num w:numId="2">
+    <w:abstractNumId w:val="35"/>
+  </w:num>
+  <w:num w:numId="3">
+    <w:abstractNumId w:val="27"/>
+  </w:num>
+  <w:num w:numId="4">
+    <w:abstractNumId w:val="21"/>
+  </w:num>
+  <w:num w:numId="5">
+    <w:abstractNumId w:val="32"/>
+  </w:num>
+  <w:num w:numId="6">
+    <w:abstractNumId w:val="25"/>
+  </w:num>
+  <w:num w:numId="7">
+    <w:abstractNumId w:val="34"/>
+  </w:num>
+  <w:num w:numId="8">
+    <w:abstractNumId w:val="8"/>
+  </w:num>
+  <w:num w:numId="9">
+    <w:abstractNumId w:val="24"/>
+  </w:num>
+  <w:num w:numId="10">
+    <w:abstractNumId w:val="3"/>
+  </w:num>
+  <w:num w:numId="11">
+    <w:abstractNumId w:val="13"/>
+  </w:num>
+  <w:num w:numId="12">
+    <w:abstractNumId w:val="14"/>
+  </w:num>
+  <w:num w:numId="13">
+    <w:abstractNumId w:val="31"/>
+  </w:num>
+  <w:num w:numId="14">
+    <w:abstractNumId w:val="36"/>
+  </w:num>
+  <w:num w:numId="15">
+    <w:abstractNumId w:val="5"/>
+  </w:num>
+  <w:num w:numId="16">
+    <w:abstractNumId w:val="2"/>
+  </w:num>
+  <w:num w:numId="17">
+    <w:abstractNumId w:val="15"/>
+  </w:num>
+  <w:num w:numId="18">
+    <w:abstractNumId w:val="6"/>
+  </w:num>
+  <w:num w:numId="19">
+    <w:abstractNumId w:val="11"/>
+  </w:num>
+  <w:num w:numId="20">
+    <w:abstractNumId w:val="12"/>
+  </w:num>
+  <w:num w:numId="21">
+    <w:abstractNumId w:val="16"/>
+  </w:num>
+  <w:num w:numId="22">
+    <w:abstractNumId w:val="33"/>
+  </w:num>
+  <w:num w:numId="23">
+    <w:abstractNumId w:val="22"/>
+  </w:num>
+  <w:num w:numId="24">
     <w:abstractNumId w:val="7"/>
   </w:num>
-  <w:num w:numId="2">
-    <w:abstractNumId w:val="30"/>
+  <w:num w:numId="25">
+    <w:abstractNumId w:val="28"/>
   </w:num>
-  <w:num w:numId="3">
+  <w:num w:numId="26">
+    <w:abstractNumId w:val="1"/>
+  </w:num>
+  <w:num w:numId="27">
+    <w:abstractNumId w:val="17"/>
+  </w:num>
+  <w:num w:numId="28">
+    <w:abstractNumId w:val="18"/>
+  </w:num>
+  <w:num w:numId="29">
+    <w:abstractNumId w:val="19"/>
+  </w:num>
+  <w:num w:numId="30">
     <w:abstractNumId w:val="23"/>
   </w:num>
-  <w:num w:numId="4">
-    <w:abstractNumId w:val="17"/>
-  </w:num>
-  <w:num w:numId="5">
-    <w:abstractNumId w:val="27"/>
-  </w:num>
-  <w:num w:numId="6">
-    <w:abstractNumId w:val="21"/>
-  </w:num>
-  <w:num w:numId="7">
-    <w:abstractNumId w:val="29"/>
-  </w:num>
-  <w:num w:numId="8">
-    <w:abstractNumId w:val="6"/>
-  </w:num>
-  <w:num w:numId="9">
-    <w:abstractNumId w:val="20"/>
-  </w:num>
-  <w:num w:numId="10">
-    <w:abstractNumId w:val="2"/>
-  </w:num>
-  <w:num w:numId="11">
-    <w:abstractNumId w:val="10"/>
-  </w:num>
-  <w:num w:numId="12">
-    <w:abstractNumId w:val="11"/>
-  </w:num>
-  <w:num w:numId="13">
-    <w:abstractNumId w:val="26"/>
-  </w:num>
-  <w:num w:numId="14">
-    <w:abstractNumId w:val="31"/>
-  </w:num>
-  <w:num w:numId="15">
-    <w:abstractNumId w:val="3"/>
-  </w:num>
-  <w:num w:numId="16">
-    <w:abstractNumId w:val="1"/>
-  </w:num>
-  <w:num w:numId="17">
-    <w:abstractNumId w:val="12"/>
-  </w:num>
-  <w:num w:numId="18">
-    <w:abstractNumId w:val="4"/>
-  </w:num>
-  <w:num w:numId="19">
-    <w:abstractNumId w:val="8"/>
-  </w:num>
-  <w:num w:numId="20">
-    <w:abstractNumId w:val="9"/>
-  </w:num>
-  <w:num w:numId="21">
-    <w:abstractNumId w:val="13"/>
-  </w:num>
-  <w:num w:numId="22">
-    <w:abstractNumId w:val="28"/>
-  </w:num>
-  <w:num w:numId="23">
-    <w:abstractNumId w:val="18"/>
-  </w:num>
-  <w:num w:numId="24">
-    <w:abstractNumId w:val="5"/>
-  </w:num>
-  <w:num w:numId="25">
-    <w:abstractNumId w:val="24"/>
-  </w:num>
-  <w:num w:numId="26">
-    <w:abstractNumId w:val="0"/>
-  </w:num>
-  <w:num w:numId="27">
-    <w:abstractNumId w:val="14"/>
-  </w:num>
-  <w:num w:numId="28">
-    <w:abstractNumId w:val="15"/>
-  </w:num>
-  <w:num w:numId="29">
-    <w:abstractNumId w:val="16"/>
-  </w:num>
-  <w:num w:numId="30">
-    <w:abstractNumId w:val="19"/>
-  </w:num>
   <w:num w:numId="31">
-    <w:abstractNumId w:val="18"/>
+    <w:abstractNumId w:val="22"/>
     <w:lvlOverride w:ilvl="0">
       <w:startOverride w:val="1"/>
     </w:lvlOverride>
@@ -58096,6 +59802,66 @@
     </w:lvlOverride>
   </w:num>
   <w:num w:numId="32">
+    <w:abstractNumId w:val="33"/>
+    <w:lvlOverride w:ilvl="0">
+      <w:startOverride w:val="1"/>
+    </w:lvlOverride>
+    <w:lvlOverride w:ilvl="1">
+      <w:startOverride w:val="1"/>
+    </w:lvlOverride>
+    <w:lvlOverride w:ilvl="2">
+      <w:startOverride w:val="1"/>
+    </w:lvlOverride>
+    <w:lvlOverride w:ilvl="3">
+      <w:startOverride w:val="1"/>
+    </w:lvlOverride>
+    <w:lvlOverride w:ilvl="4">
+      <w:startOverride w:val="1"/>
+    </w:lvlOverride>
+    <w:lvlOverride w:ilvl="5">
+      <w:startOverride w:val="1"/>
+    </w:lvlOverride>
+    <w:lvlOverride w:ilvl="6">
+      <w:startOverride w:val="1"/>
+    </w:lvlOverride>
+    <w:lvlOverride w:ilvl="7">
+      <w:startOverride w:val="1"/>
+    </w:lvlOverride>
+    <w:lvlOverride w:ilvl="8">
+      <w:startOverride w:val="1"/>
+    </w:lvlOverride>
+  </w:num>
+  <w:num w:numId="33">
+    <w:abstractNumId w:val="7"/>
+    <w:lvlOverride w:ilvl="0">
+      <w:startOverride w:val="1"/>
+    </w:lvlOverride>
+    <w:lvlOverride w:ilvl="1">
+      <w:startOverride w:val="1"/>
+    </w:lvlOverride>
+    <w:lvlOverride w:ilvl="2">
+      <w:startOverride w:val="1"/>
+    </w:lvlOverride>
+    <w:lvlOverride w:ilvl="3">
+      <w:startOverride w:val="1"/>
+    </w:lvlOverride>
+    <w:lvlOverride w:ilvl="4">
+      <w:startOverride w:val="1"/>
+    </w:lvlOverride>
+    <w:lvlOverride w:ilvl="5">
+      <w:startOverride w:val="1"/>
+    </w:lvlOverride>
+    <w:lvlOverride w:ilvl="6">
+      <w:startOverride w:val="1"/>
+    </w:lvlOverride>
+    <w:lvlOverride w:ilvl="7">
+      <w:startOverride w:val="1"/>
+    </w:lvlOverride>
+    <w:lvlOverride w:ilvl="8">
+      <w:startOverride w:val="1"/>
+    </w:lvlOverride>
+  </w:num>
+  <w:num w:numId="34">
     <w:abstractNumId w:val="28"/>
     <w:lvlOverride w:ilvl="0">
       <w:startOverride w:val="1"/>
@@ -58125,71 +59891,26 @@
       <w:startOverride w:val="1"/>
     </w:lvlOverride>
   </w:num>
-  <w:num w:numId="33">
-    <w:abstractNumId w:val="5"/>
-    <w:lvlOverride w:ilvl="0">
-      <w:startOverride w:val="1"/>
-    </w:lvlOverride>
-    <w:lvlOverride w:ilvl="1">
-      <w:startOverride w:val="1"/>
-    </w:lvlOverride>
-    <w:lvlOverride w:ilvl="2">
-      <w:startOverride w:val="1"/>
-    </w:lvlOverride>
-    <w:lvlOverride w:ilvl="3">
-      <w:startOverride w:val="1"/>
-    </w:lvlOverride>
-    <w:lvlOverride w:ilvl="4">
-      <w:startOverride w:val="1"/>
-    </w:lvlOverride>
-    <w:lvlOverride w:ilvl="5">
-      <w:startOverride w:val="1"/>
-    </w:lvlOverride>
-    <w:lvlOverride w:ilvl="6">
-      <w:startOverride w:val="1"/>
-    </w:lvlOverride>
-    <w:lvlOverride w:ilvl="7">
-      <w:startOverride w:val="1"/>
-    </w:lvlOverride>
-    <w:lvlOverride w:ilvl="8">
-      <w:startOverride w:val="1"/>
-    </w:lvlOverride>
-  </w:num>
-  <w:num w:numId="34">
-    <w:abstractNumId w:val="24"/>
-    <w:lvlOverride w:ilvl="0">
-      <w:startOverride w:val="1"/>
-    </w:lvlOverride>
-    <w:lvlOverride w:ilvl="1">
-      <w:startOverride w:val="1"/>
-    </w:lvlOverride>
-    <w:lvlOverride w:ilvl="2">
-      <w:startOverride w:val="1"/>
-    </w:lvlOverride>
-    <w:lvlOverride w:ilvl="3">
-      <w:startOverride w:val="1"/>
-    </w:lvlOverride>
-    <w:lvlOverride w:ilvl="4">
-      <w:startOverride w:val="1"/>
-    </w:lvlOverride>
-    <w:lvlOverride w:ilvl="5">
-      <w:startOverride w:val="1"/>
-    </w:lvlOverride>
-    <w:lvlOverride w:ilvl="6">
-      <w:startOverride w:val="1"/>
-    </w:lvlOverride>
-    <w:lvlOverride w:ilvl="7">
-      <w:startOverride w:val="1"/>
-    </w:lvlOverride>
-    <w:lvlOverride w:ilvl="8">
-      <w:startOverride w:val="1"/>
-    </w:lvlOverride>
-  </w:num>
   <w:num w:numId="35">
-    <w:abstractNumId w:val="25"/>
+    <w:abstractNumId w:val="29"/>
   </w:num>
   <w:num w:numId="36">
-    <w:abstractNumId w:val="22"/>
+    <w:abstractNumId w:val="26"/>
+  </w:num>
+  <w:num w:numId="37">
+    <w:abstractNumId w:val="0"/>
+  </w:num>
+  <w:num w:numId="38">
+    <w:abstractNumId w:val="20"/>
+  </w:num>
+  <w:num w:numId="39">
+    <w:abstractNumId w:val="10"/>
+  </w:num>
+  <w:num w:numId="40">
+    <w:abstractNumId w:val="4"/>
+  </w:num>
+  <w:num w:numId="41">
+    <w:abstractNumId w:val="30"/>
   </w:num>
   <w:numIdMacAtCleanup w:val="20"/>
 </w:numbering>
@@ -59517,7 +61238,7 @@
 </file>
 
 <file path=customXml/itemProps1.xml><?xml version="1.0" encoding="utf-8"?>
-<ds:datastoreItem xmlns:ds="http://schemas.openxmlformats.org/officeDocument/2006/customXml" ds:itemID="{377F32DD-72A8-4C82-8947-C8E61297B6AD}">
+<ds:datastoreItem xmlns:ds="http://schemas.openxmlformats.org/officeDocument/2006/customXml" ds:itemID="{B556CF3B-DBD0-42B6-9F22-A72649BC1778}">
   <ds:schemaRefs>
     <ds:schemaRef ds:uri="http://schemas.openxmlformats.org/officeDocument/2006/bibliography"/>
   </ds:schemaRefs>

</xml_diff>